<commit_message>
Refreshed links in docs
</commit_message>
<xml_diff>
--- a/AdaptiveTessellationCS40/Readme.docx
+++ b/AdaptiveTessellationCS40/Readme.docx
@@ -1,6 +1,6 @@
 
 <file path=word/document.xml><?xml version="1.0" encoding="utf-8"?>
-<w:document xmlns:wpc="http://schemas.microsoft.com/office/word/2010/wordprocessingCanvas" xmlns:mc="http://schemas.openxmlformats.org/markup-compatibility/2006" xmlns:o="urn:schemas-microsoft-com:office:office" xmlns:r="http://schemas.openxmlformats.org/officeDocument/2006/relationships" xmlns:m="http://schemas.openxmlformats.org/officeDocument/2006/math" xmlns:v="urn:schemas-microsoft-com:vml" xmlns:wp14="http://schemas.microsoft.com/office/word/2010/wordprocessingDrawing" xmlns:wp="http://schemas.openxmlformats.org/drawingml/2006/wordprocessingDrawing" xmlns:w10="urn:schemas-microsoft-com:office:word" xmlns:w="http://schemas.openxmlformats.org/wordprocessingml/2006/main" xmlns:w14="http://schemas.microsoft.com/office/word/2010/wordml" xmlns:w15="http://schemas.microsoft.com/office/word/2012/wordml" xmlns:wpg="http://schemas.microsoft.com/office/word/2010/wordprocessingGroup" xmlns:wpi="http://schemas.microsoft.com/office/word/2010/wordprocessingInk" xmlns:wne="http://schemas.microsoft.com/office/word/2006/wordml" xmlns:wps="http://schemas.microsoft.com/office/word/2010/wordprocessingShape" mc:Ignorable="w14 w15 wp14">
+<w:document xmlns:wpc="http://schemas.microsoft.com/office/word/2010/wordprocessingCanvas" xmlns:cx="http://schemas.microsoft.com/office/drawing/2014/chartex" xmlns:cx1="http://schemas.microsoft.com/office/drawing/2015/9/8/chartex" xmlns:cx2="http://schemas.microsoft.com/office/drawing/2015/10/21/chartex" xmlns:cx3="http://schemas.microsoft.com/office/drawing/2016/5/9/chartex" xmlns:cx4="http://schemas.microsoft.com/office/drawing/2016/5/10/chartex" xmlns:cx5="http://schemas.microsoft.com/office/drawing/2016/5/11/chartex" xmlns:cx6="http://schemas.microsoft.com/office/drawing/2016/5/12/chartex" xmlns:cx7="http://schemas.microsoft.com/office/drawing/2016/5/13/chartex" xmlns:cx8="http://schemas.microsoft.com/office/drawing/2016/5/14/chartex" xmlns:mc="http://schemas.openxmlformats.org/markup-compatibility/2006" xmlns:aink="http://schemas.microsoft.com/office/drawing/2016/ink" xmlns:am3d="http://schemas.microsoft.com/office/drawing/2017/model3d" xmlns:o="urn:schemas-microsoft-com:office:office" xmlns:r="http://schemas.openxmlformats.org/officeDocument/2006/relationships" xmlns:m="http://schemas.openxmlformats.org/officeDocument/2006/math" xmlns:v="urn:schemas-microsoft-com:vml" xmlns:wp14="http://schemas.microsoft.com/office/word/2010/wordprocessingDrawing" xmlns:wp="http://schemas.openxmlformats.org/drawingml/2006/wordprocessingDrawing" xmlns:w10="urn:schemas-microsoft-com:office:word" xmlns:w="http://schemas.openxmlformats.org/wordprocessingml/2006/main" xmlns:w14="http://schemas.microsoft.com/office/word/2010/wordml" xmlns:w15="http://schemas.microsoft.com/office/word/2012/wordml" xmlns:w16cid="http://schemas.microsoft.com/office/word/2016/wordml/cid" xmlns:w16se="http://schemas.microsoft.com/office/word/2015/wordml/symex" xmlns:wpg="http://schemas.microsoft.com/office/word/2010/wordprocessingGroup" xmlns:wpi="http://schemas.microsoft.com/office/word/2010/wordprocessingInk" xmlns:wne="http://schemas.microsoft.com/office/word/2006/wordml" xmlns:wps="http://schemas.microsoft.com/office/word/2010/wordprocessingShape" mc:Ignorable="w14 w15 w16se w16cid wp14">
   <w:body>
     <w:p>
       <w:pPr>
@@ -56,7 +56,7 @@
           <w:noProof/>
         </w:rPr>
         <w:drawing>
-          <wp:inline distT="0" distB="0" distL="0" distR="0">
+          <wp:inline distT="0" distB="0" distL="0" distR="0" wp14:anchorId="093B439B" wp14:editId="419D42E9">
             <wp:extent cx="857250" cy="647700"/>
             <wp:effectExtent l="0" t="0" r="0" b="0"/>
             <wp:docPr id="2" name="Picture 2" descr="https://code.msdn.microsoft.com/site/view/file/96248/1/AdaptiveTessellationCS40.jpg"/>
@@ -107,60 +107,20 @@
     </w:p>
     <w:p>
       <w:r>
-        <w:t xml:space="preserve">AdaptiveTessellationCS40 demonstrates some adaptive tessellation techniques implemented using Compute </w:t>
+        <w:t xml:space="preserve">AdaptiveTessellationCS40 demonstrates some adaptive tessellation techniques implemented using Compute Shader 4.0. You can use the radio buttons in the user interface to switch which tessellation schemes to use and observe how the tessellation pattern changes. The tessellation schemes implemented here are now identical to the triangle patch-based tessellation of Direct3D11 </w:t>
       </w:r>
       <w:proofErr w:type="spellStart"/>
       <w:r>
-        <w:t>Shader</w:t>
+        <w:t>Tessellator</w:t>
       </w:r>
       <w:proofErr w:type="spellEnd"/>
       <w:r>
-        <w:t xml:space="preserve"> 4.0. You can use the radio buttons in the user interface to switch which tessellation schemes to use and observe how the tessellation pattern changes. The tessellation schemes implemented here are now identical to the triangle patch-based tessellation of Direct3D11 </w:t>
-      </w:r>
-      <w:proofErr w:type="spellStart"/>
-      <w:r>
-        <w:t>Tessellator</w:t>
-      </w:r>
-      <w:proofErr w:type="spellEnd"/>
-      <w:r>
-        <w:t xml:space="preserve"> Stage. So potentially the technique here could be a fallback solution for future games or other applications that use DirectX 11 hardware tessellation when they are running on devices that support only DirectX 10.x, because Compute </w:t>
-      </w:r>
-      <w:proofErr w:type="spellStart"/>
-      <w:r>
-        <w:t>Shader</w:t>
-      </w:r>
-      <w:proofErr w:type="spellEnd"/>
-      <w:r>
-        <w:t xml:space="preserve"> 4.0 runs on most DirectX 10.x-capable hardware.</w:t>
-      </w:r>
-    </w:p>
-    <w:p>
-      <w:r>
-        <w:t xml:space="preserve">Compute </w:t>
-      </w:r>
-      <w:proofErr w:type="spellStart"/>
-      <w:r>
-        <w:t>Shader</w:t>
-      </w:r>
-      <w:proofErr w:type="spellEnd"/>
-      <w:r>
-        <w:t xml:space="preserve"> allows more general algorithms to be implemented on the GPU. While the fully featured Compute </w:t>
-      </w:r>
-      <w:proofErr w:type="spellStart"/>
-      <w:r>
-        <w:t>Shader</w:t>
-      </w:r>
-      <w:proofErr w:type="spellEnd"/>
-      <w:r>
-        <w:t xml:space="preserve"> 5.0 requires Direct3D 11 hardware, a subset of that—Compute </w:t>
-      </w:r>
-      <w:proofErr w:type="spellStart"/>
-      <w:r>
-        <w:t>Shader</w:t>
-      </w:r>
-      <w:proofErr w:type="spellEnd"/>
-      <w:r>
-        <w:t xml:space="preserve"> 4.x—runs on existing Direct3D 10-compatible hardware, if the driver supports it.</w:t>
+        <w:t xml:space="preserve"> Stage. So potentially the technique here could be a fallback solution for future games or other applications that use DirectX 11 hardware tessellation when they are running on devices that support only DirectX 10.x, because Compute Shader 4.0 runs on most DirectX 10.x-capable hardware.</w:t>
+      </w:r>
+    </w:p>
+    <w:p>
+      <w:r>
+        <w:t>Compute Shader allows more general algorithms to be implemented on the GPU. While the fully featured Compute Shader 5.0 requires Direct3D 11 hardware, a subset of that—Compute Shader 4.x—runs on existing Direct3D 10-compatible hardware, if the driver supports it.</w:t>
       </w:r>
     </w:p>
     <w:p>
@@ -178,23 +138,7 @@
     </w:p>
     <w:p>
       <w:r>
-        <w:t xml:space="preserve">AdaptiveTessellationCS40 demonstrates how to use Compute </w:t>
-      </w:r>
-      <w:proofErr w:type="spellStart"/>
-      <w:r>
-        <w:t>Shader</w:t>
-      </w:r>
-      <w:proofErr w:type="spellEnd"/>
-      <w:r>
-        <w:t xml:space="preserve"> to manipulate geometry—the vertex data and index data of the tessellated mesh is generated on the fly in each frame by Compute </w:t>
-      </w:r>
-      <w:proofErr w:type="spellStart"/>
-      <w:r>
-        <w:t>Shaders</w:t>
-      </w:r>
-      <w:proofErr w:type="spellEnd"/>
-      <w:r>
-        <w:t>, and later bound to the rendering pipeline for rendering. The following aspects of CS4.x are highlighted:</w:t>
+        <w:t>AdaptiveTessellationCS40 demonstrates how to use Compute Shader to manipulate geometry—the vertex data and index data of the tessellated mesh is generated on the fly in each frame by Compute Shaders, and later bound to the rendering pipeline for rendering. The following aspects of CS4.x are highlighted:</w:t>
       </w:r>
     </w:p>
     <w:p>
@@ -212,23 +156,7 @@
     </w:p>
     <w:p>
       <w:r>
-        <w:t xml:space="preserve">A structured buffer can be read within all types of </w:t>
-      </w:r>
-      <w:proofErr w:type="spellStart"/>
-      <w:r>
-        <w:t>shaders</w:t>
-      </w:r>
-      <w:proofErr w:type="spellEnd"/>
-      <w:r>
-        <w:t xml:space="preserve"> and is good for data re-circulation between CS passes. A byte address buffer, also known as a raw buffer, can be bound as a vertex buffer and an index buffer, and thus, it is suitable to store geometry data that can be manipulated. Also note that, unlike CS 5.0, only one resource can be bound to a CS 4.x </w:t>
-      </w:r>
-      <w:proofErr w:type="spellStart"/>
-      <w:r>
-        <w:t>shader</w:t>
-      </w:r>
-      <w:proofErr w:type="spellEnd"/>
-      <w:r>
-        <w:t xml:space="preserve"> for output.</w:t>
+        <w:t>A structured buffer can be read within all types of shaders and is good for data re-circulation between CS passes. A byte address buffer, also known as a raw buffer, can be bound as a vertex buffer and an index buffer, and thus, it is suitable to store geometry data that can be manipulated. Also note that, unlike CS 5.0, only one resource can be bound to a CS 4.x shader for output.</w:t>
       </w:r>
     </w:p>
     <w:p>
@@ -299,8 +227,6 @@
       <w:r>
         <w:t>The z dimension of the thread group grid is limited to 1 in CS 4.x; the upper limit for x and y dimensions are the same in CS 4.x and CS 5.0, which is 65536.</w:t>
       </w:r>
-      <w:bookmarkStart w:id="0" w:name="_GoBack"/>
-      <w:bookmarkEnd w:id="0"/>
     </w:p>
     <w:p>
       <w:pPr>
@@ -349,6 +275,7 @@
           <w:color w:val="000000"/>
         </w:rPr>
       </w:pPr>
+      <w:bookmarkStart w:id="0" w:name="_Hlk42010316"/>
       <w:r>
         <w:rPr>
           <w:color w:val="000000"/>
@@ -367,14 +294,14 @@
         <w:rPr>
           <w:color w:val="000000"/>
         </w:rPr>
-        <w:t>(x86</w:t>
+        <w:t>(x</w:t>
       </w:r>
       <w:proofErr w:type="gramStart"/>
       <w:r>
         <w:rPr>
           <w:color w:val="000000"/>
         </w:rPr>
-        <w:t>)%</w:t>
+        <w:t>86)%</w:t>
       </w:r>
       <w:proofErr w:type="gramEnd"/>
       <w:r>
@@ -424,14 +351,14 @@
         <w:rPr>
           <w:color w:val="000000"/>
         </w:rPr>
-        <w:t>(x86</w:t>
+        <w:t>(x</w:t>
       </w:r>
       <w:proofErr w:type="gramStart"/>
       <w:r>
         <w:rPr>
           <w:color w:val="000000"/>
         </w:rPr>
-        <w:t>)%</w:t>
+        <w:t>86)%</w:t>
       </w:r>
       <w:proofErr w:type="gramEnd"/>
       <w:r>
@@ -454,6 +381,86 @@
         </w:rPr>
         <w:t>\D3D\arm, x86 or x64</w:t>
       </w:r>
+    </w:p>
+    <w:p>
+      <w:pPr>
+        <w:pStyle w:val="HTMLPreformatted"/>
+        <w:ind w:left="360"/>
+        <w:rPr>
+          <w:color w:val="000000"/>
+        </w:rPr>
+      </w:pPr>
+      <w:bookmarkStart w:id="1" w:name="_Hlk42010323"/>
+      <w:r>
+        <w:rPr>
+          <w:color w:val="000000"/>
+        </w:rPr>
+        <w:t>%</w:t>
+      </w:r>
+      <w:proofErr w:type="spellStart"/>
+      <w:r>
+        <w:rPr>
+          <w:color w:val="000000"/>
+        </w:rPr>
+        <w:t>ProgramFiles</w:t>
+      </w:r>
+      <w:proofErr w:type="spellEnd"/>
+      <w:r>
+        <w:rPr>
+          <w:color w:val="000000"/>
+        </w:rPr>
+        <w:t>(x</w:t>
+      </w:r>
+      <w:proofErr w:type="gramStart"/>
+      <w:r>
+        <w:rPr>
+          <w:color w:val="000000"/>
+        </w:rPr>
+        <w:t>86)%</w:t>
+      </w:r>
+      <w:proofErr w:type="gramEnd"/>
+      <w:r>
+        <w:rPr>
+          <w:color w:val="000000"/>
+        </w:rPr>
+        <w:t>\Windows kits\</w:t>
+      </w:r>
+      <w:r>
+        <w:rPr>
+          <w:color w:val="000000"/>
+        </w:rPr>
+        <w:t>10</w:t>
+      </w:r>
+      <w:r>
+        <w:rPr>
+          <w:color w:val="000000"/>
+        </w:rPr>
+        <w:t>\</w:t>
+      </w:r>
+      <w:proofErr w:type="spellStart"/>
+      <w:r>
+        <w:rPr>
+          <w:color w:val="000000"/>
+        </w:rPr>
+        <w:t>Redist</w:t>
+      </w:r>
+      <w:proofErr w:type="spellEnd"/>
+      <w:r>
+        <w:rPr>
+          <w:color w:val="000000"/>
+        </w:rPr>
+        <w:t>\D3D\arm, x86 or x64</w:t>
+      </w:r>
+    </w:p>
+    <w:bookmarkEnd w:id="1"/>
+    <w:p>
+      <w:pPr>
+        <w:pStyle w:val="HTMLPreformatted"/>
+        <w:ind w:left="360"/>
+        <w:rPr>
+          <w:color w:val="000000"/>
+        </w:rPr>
+      </w:pPr>
     </w:p>
     <w:p>
       <w:pPr>
@@ -471,6 +478,8 @@
         <w:t>More Information</w:t>
       </w:r>
     </w:p>
+    <w:bookmarkStart w:id="2" w:name="_Hlk42010332"/>
+    <w:bookmarkStart w:id="3" w:name="_GoBack"/>
     <w:p>
       <w:pPr>
         <w:rPr>
@@ -480,56 +489,51 @@
           <w:szCs w:val="19"/>
         </w:rPr>
       </w:pPr>
-      <w:hyperlink r:id="rId9" w:history="1">
-        <w:r>
-          <w:rPr>
-            <w:rStyle w:val="Hyperlink"/>
-            <w:sz w:val="19"/>
-            <w:szCs w:val="19"/>
-          </w:rPr>
-          <w:t>Where is the DirectX SDK?</w:t>
-        </w:r>
-      </w:hyperlink>
-    </w:p>
-    <w:p>
-      <w:pPr>
-        <w:rPr>
-          <w:rFonts w:ascii="Segoe UI" w:hAnsi="Segoe UI" w:cs="Segoe UI"/>
-          <w:color w:val="000000"/>
+      <w:r>
+        <w:fldChar w:fldCharType="begin"/>
+      </w:r>
+      <w:r>
+        <w:instrText xml:space="preserve"> HYPERLINK "https://walbourn.github.io/where-is-the-directx-sdk-2015-edition/" </w:instrText>
+      </w:r>
+      <w:r>
+        <w:fldChar w:fldCharType="separate"/>
+      </w:r>
+      <w:r>
+        <w:rPr>
+          <w:rStyle w:val="Hyperlink"/>
           <w:sz w:val="19"/>
           <w:szCs w:val="19"/>
         </w:rPr>
-      </w:pPr>
-      <w:hyperlink r:id="rId10" w:history="1">
-        <w:r>
-          <w:rPr>
-            <w:rStyle w:val="Hyperlink"/>
-            <w:sz w:val="19"/>
-            <w:szCs w:val="19"/>
-          </w:rPr>
-          <w:t>Where is the DirectX SDK (2013 Edition)?</w:t>
-        </w:r>
-      </w:hyperlink>
-      <w:r>
-        <w:rPr>
-          <w:rFonts w:ascii="Segoe UI" w:hAnsi="Segoe UI" w:cs="Segoe UI"/>
-          <w:color w:val="000000"/>
+        <w:t>Where is the DirectX SDK (2015 Edition)?</w:t>
+      </w:r>
+      <w:r>
+        <w:rPr>
+          <w:rStyle w:val="Hyperlink"/>
           <w:sz w:val="19"/>
           <w:szCs w:val="19"/>
         </w:rPr>
-        <w:t> </w:t>
-      </w:r>
-    </w:p>
-    <w:p>
-      <w:pPr>
+        <w:fldChar w:fldCharType="end"/>
+      </w:r>
+      <w:r>
         <w:rPr>
           <w:rFonts w:ascii="Segoe UI" w:hAnsi="Segoe UI" w:cs="Segoe UI"/>
           <w:color w:val="000000"/>
           <w:sz w:val="19"/>
           <w:szCs w:val="19"/>
         </w:rPr>
-      </w:pPr>
-      <w:hyperlink r:id="rId11" w:history="1">
+        <w:t> </w:t>
+      </w:r>
+    </w:p>
+    <w:p>
+      <w:pPr>
+        <w:rPr>
+          <w:rFonts w:ascii="Segoe UI" w:hAnsi="Segoe UI" w:cs="Segoe UI"/>
+          <w:color w:val="000000"/>
+          <w:sz w:val="19"/>
+          <w:szCs w:val="19"/>
+        </w:rPr>
+      </w:pPr>
+      <w:hyperlink r:id="rId9" w:history="1">
         <w:r>
           <w:rPr>
             <w:rStyle w:val="Hyperlink"/>
@@ -543,31 +547,61 @@
     <w:p>
       <w:pPr>
         <w:rPr>
+          <w:rStyle w:val="Hyperlink"/>
           <w:rFonts w:ascii="Segoe UI" w:hAnsi="Segoe UI" w:cs="Segoe UI"/>
-          <w:color w:val="000000"/>
           <w:sz w:val="19"/>
           <w:szCs w:val="19"/>
         </w:rPr>
       </w:pPr>
-      <w:hyperlink r:id="rId12" w:history="1">
-        <w:r>
-          <w:rPr>
-            <w:rStyle w:val="Hyperlink"/>
-            <w:sz w:val="19"/>
-            <w:szCs w:val="19"/>
-          </w:rPr>
-          <w:t>Games for Windows and DirectX SDK blog</w:t>
-        </w:r>
-      </w:hyperlink>
-    </w:p>
-    <w:p/>
+      <w:r>
+        <w:rPr>
+          <w:sz w:val="19"/>
+          <w:szCs w:val="19"/>
+        </w:rPr>
+        <w:fldChar w:fldCharType="begin"/>
+      </w:r>
+      <w:r>
+        <w:rPr>
+          <w:sz w:val="19"/>
+          <w:szCs w:val="19"/>
+        </w:rPr>
+        <w:instrText xml:space="preserve"> HYPERLINK "https://walbourn.github.io/" </w:instrText>
+      </w:r>
+      <w:r>
+        <w:rPr>
+          <w:sz w:val="19"/>
+          <w:szCs w:val="19"/>
+        </w:rPr>
+        <w:fldChar w:fldCharType="separate"/>
+      </w:r>
+      <w:r>
+        <w:rPr>
+          <w:rStyle w:val="Hyperlink"/>
+          <w:sz w:val="19"/>
+          <w:szCs w:val="19"/>
+        </w:rPr>
+        <w:t>Games for Windows and DirectX SDK blog</w:t>
+      </w:r>
+    </w:p>
+    <w:p>
+      <w:r>
+        <w:rPr>
+          <w:sz w:val="19"/>
+          <w:szCs w:val="19"/>
+        </w:rPr>
+        <w:fldChar w:fldCharType="end"/>
+      </w:r>
+      <w:bookmarkEnd w:id="0"/>
+      <w:bookmarkEnd w:id="2"/>
+      <w:bookmarkEnd w:id="3"/>
+    </w:p>
     <w:sectPr>
-      <w:headerReference w:type="even" r:id="rId13"/>
-      <w:headerReference w:type="default" r:id="rId14"/>
-      <w:footerReference w:type="even" r:id="rId15"/>
-      <w:footerReference w:type="default" r:id="rId16"/>
-      <w:headerReference w:type="first" r:id="rId17"/>
-      <w:footerReference w:type="first" r:id="rId18"/>
+      <w:headerReference w:type="even" r:id="rId10"/>
+      <w:headerReference w:type="default" r:id="rId11"/>
+      <w:footerReference w:type="even" r:id="rId12"/>
+      <w:footerReference w:type="default" r:id="rId13"/>
+      <w:headerReference w:type="first" r:id="rId14"/>
+      <w:footerReference w:type="first" r:id="rId15"/>
       <w:pgSz w:w="12240" w:h="15840"/>
       <w:pgMar w:top="1440" w:right="1440" w:bottom="1440" w:left="1440" w:header="720" w:footer="720" w:gutter="0"/>
       <w:cols w:space="720"/>
@@ -578,7 +612,7 @@
 </file>
 
 <file path=word/endnotes.xml><?xml version="1.0" encoding="utf-8"?>
-<w:endnotes xmlns:wpc="http://schemas.microsoft.com/office/word/2010/wordprocessingCanvas" xmlns:mc="http://schemas.openxmlformats.org/markup-compatibility/2006" xmlns:o="urn:schemas-microsoft-com:office:office" xmlns:r="http://schemas.openxmlformats.org/officeDocument/2006/relationships" xmlns:m="http://schemas.openxmlformats.org/officeDocument/2006/math" xmlns:v="urn:schemas-microsoft-com:vml" xmlns:wp14="http://schemas.microsoft.com/office/word/2010/wordprocessingDrawing" xmlns:wp="http://schemas.openxmlformats.org/drawingml/2006/wordprocessingDrawing" xmlns:w10="urn:schemas-microsoft-com:office:word" xmlns:w="http://schemas.openxmlformats.org/wordprocessingml/2006/main" xmlns:w14="http://schemas.microsoft.com/office/word/2010/wordml" xmlns:w15="http://schemas.microsoft.com/office/word/2012/wordml" xmlns:wpg="http://schemas.microsoft.com/office/word/2010/wordprocessingGroup" xmlns:wpi="http://schemas.microsoft.com/office/word/2010/wordprocessingInk" xmlns:wne="http://schemas.microsoft.com/office/word/2006/wordml" xmlns:wps="http://schemas.microsoft.com/office/word/2010/wordprocessingShape" mc:Ignorable="w14 w15 wp14">
+<w:endnotes xmlns:wpc="http://schemas.microsoft.com/office/word/2010/wordprocessingCanvas" xmlns:cx="http://schemas.microsoft.com/office/drawing/2014/chartex" xmlns:cx1="http://schemas.microsoft.com/office/drawing/2015/9/8/chartex" xmlns:cx2="http://schemas.microsoft.com/office/drawing/2015/10/21/chartex" xmlns:cx3="http://schemas.microsoft.com/office/drawing/2016/5/9/chartex" xmlns:cx4="http://schemas.microsoft.com/office/drawing/2016/5/10/chartex" xmlns:cx5="http://schemas.microsoft.com/office/drawing/2016/5/11/chartex" xmlns:cx6="http://schemas.microsoft.com/office/drawing/2016/5/12/chartex" xmlns:cx7="http://schemas.microsoft.com/office/drawing/2016/5/13/chartex" xmlns:cx8="http://schemas.microsoft.com/office/drawing/2016/5/14/chartex" xmlns:mc="http://schemas.openxmlformats.org/markup-compatibility/2006" xmlns:aink="http://schemas.microsoft.com/office/drawing/2016/ink" xmlns:am3d="http://schemas.microsoft.com/office/drawing/2017/model3d" xmlns:o="urn:schemas-microsoft-com:office:office" xmlns:r="http://schemas.openxmlformats.org/officeDocument/2006/relationships" xmlns:m="http://schemas.openxmlformats.org/officeDocument/2006/math" xmlns:v="urn:schemas-microsoft-com:vml" xmlns:wp14="http://schemas.microsoft.com/office/word/2010/wordprocessingDrawing" xmlns:wp="http://schemas.openxmlformats.org/drawingml/2006/wordprocessingDrawing" xmlns:w10="urn:schemas-microsoft-com:office:word" xmlns:w="http://schemas.openxmlformats.org/wordprocessingml/2006/main" xmlns:w14="http://schemas.microsoft.com/office/word/2010/wordml" xmlns:w15="http://schemas.microsoft.com/office/word/2012/wordml" xmlns:w16cid="http://schemas.microsoft.com/office/word/2016/wordml/cid" xmlns:w16se="http://schemas.microsoft.com/office/word/2015/wordml/symex" xmlns:wpg="http://schemas.microsoft.com/office/word/2010/wordprocessingGroup" xmlns:wpi="http://schemas.microsoft.com/office/word/2010/wordprocessingInk" xmlns:wne="http://schemas.microsoft.com/office/word/2006/wordml" xmlns:wps="http://schemas.microsoft.com/office/word/2010/wordprocessingShape" mc:Ignorable="w14 w15 w16se w16cid wp14">
   <w:endnote w:type="separator" w:id="-1">
     <w:p>
       <w:pPr>
@@ -603,7 +637,7 @@
 </file>
 
 <file path=word/footer1.xml><?xml version="1.0" encoding="utf-8"?>
-<w:ftr xmlns:wpc="http://schemas.microsoft.com/office/word/2010/wordprocessingCanvas" xmlns:mc="http://schemas.openxmlformats.org/markup-compatibility/2006" xmlns:o="urn:schemas-microsoft-com:office:office" xmlns:r="http://schemas.openxmlformats.org/officeDocument/2006/relationships" xmlns:m="http://schemas.openxmlformats.org/officeDocument/2006/math" xmlns:v="urn:schemas-microsoft-com:vml" xmlns:wp14="http://schemas.microsoft.com/office/word/2010/wordprocessingDrawing" xmlns:wp="http://schemas.openxmlformats.org/drawingml/2006/wordprocessingDrawing" xmlns:w10="urn:schemas-microsoft-com:office:word" xmlns:w="http://schemas.openxmlformats.org/wordprocessingml/2006/main" xmlns:w14="http://schemas.microsoft.com/office/word/2010/wordml" xmlns:w15="http://schemas.microsoft.com/office/word/2012/wordml" xmlns:wpg="http://schemas.microsoft.com/office/word/2010/wordprocessingGroup" xmlns:wpi="http://schemas.microsoft.com/office/word/2010/wordprocessingInk" xmlns:wne="http://schemas.microsoft.com/office/word/2006/wordml" xmlns:wps="http://schemas.microsoft.com/office/word/2010/wordprocessingShape" mc:Ignorable="w14 w15 wp14">
+<w:ftr xmlns:wpc="http://schemas.microsoft.com/office/word/2010/wordprocessingCanvas" xmlns:cx="http://schemas.microsoft.com/office/drawing/2014/chartex" xmlns:cx1="http://schemas.microsoft.com/office/drawing/2015/9/8/chartex" xmlns:cx2="http://schemas.microsoft.com/office/drawing/2015/10/21/chartex" xmlns:cx3="http://schemas.microsoft.com/office/drawing/2016/5/9/chartex" xmlns:cx4="http://schemas.microsoft.com/office/drawing/2016/5/10/chartex" xmlns:cx5="http://schemas.microsoft.com/office/drawing/2016/5/11/chartex" xmlns:cx6="http://schemas.microsoft.com/office/drawing/2016/5/12/chartex" xmlns:cx7="http://schemas.microsoft.com/office/drawing/2016/5/13/chartex" xmlns:cx8="http://schemas.microsoft.com/office/drawing/2016/5/14/chartex" xmlns:mc="http://schemas.openxmlformats.org/markup-compatibility/2006" xmlns:aink="http://schemas.microsoft.com/office/drawing/2016/ink" xmlns:am3d="http://schemas.microsoft.com/office/drawing/2017/model3d" xmlns:o="urn:schemas-microsoft-com:office:office" xmlns:r="http://schemas.openxmlformats.org/officeDocument/2006/relationships" xmlns:m="http://schemas.openxmlformats.org/officeDocument/2006/math" xmlns:v="urn:schemas-microsoft-com:vml" xmlns:wp14="http://schemas.microsoft.com/office/word/2010/wordprocessingDrawing" xmlns:wp="http://schemas.openxmlformats.org/drawingml/2006/wordprocessingDrawing" xmlns:w10="urn:schemas-microsoft-com:office:word" xmlns:w="http://schemas.openxmlformats.org/wordprocessingml/2006/main" xmlns:w14="http://schemas.microsoft.com/office/word/2010/wordml" xmlns:w15="http://schemas.microsoft.com/office/word/2012/wordml" xmlns:w16cid="http://schemas.microsoft.com/office/word/2016/wordml/cid" xmlns:w16se="http://schemas.microsoft.com/office/word/2015/wordml/symex" xmlns:wpg="http://schemas.microsoft.com/office/word/2010/wordprocessingGroup" xmlns:wpi="http://schemas.microsoft.com/office/word/2010/wordprocessingInk" xmlns:wne="http://schemas.microsoft.com/office/word/2006/wordml" xmlns:wps="http://schemas.microsoft.com/office/word/2010/wordprocessingShape" mc:Ignorable="w14 w15 w16se w16cid wp14">
   <w:p>
     <w:pPr>
       <w:pStyle w:val="Footer"/>
@@ -613,7 +647,7 @@
 </file>
 
 <file path=word/footer2.xml><?xml version="1.0" encoding="utf-8"?>
-<w:ftr xmlns:wpc="http://schemas.microsoft.com/office/word/2010/wordprocessingCanvas" xmlns:mc="http://schemas.openxmlformats.org/markup-compatibility/2006" xmlns:o="urn:schemas-microsoft-com:office:office" xmlns:r="http://schemas.openxmlformats.org/officeDocument/2006/relationships" xmlns:m="http://schemas.openxmlformats.org/officeDocument/2006/math" xmlns:v="urn:schemas-microsoft-com:vml" xmlns:wp14="http://schemas.microsoft.com/office/word/2010/wordprocessingDrawing" xmlns:wp="http://schemas.openxmlformats.org/drawingml/2006/wordprocessingDrawing" xmlns:w10="urn:schemas-microsoft-com:office:word" xmlns:w="http://schemas.openxmlformats.org/wordprocessingml/2006/main" xmlns:w14="http://schemas.microsoft.com/office/word/2010/wordml" xmlns:w15="http://schemas.microsoft.com/office/word/2012/wordml" xmlns:wpg="http://schemas.microsoft.com/office/word/2010/wordprocessingGroup" xmlns:wpi="http://schemas.microsoft.com/office/word/2010/wordprocessingInk" xmlns:wne="http://schemas.microsoft.com/office/word/2006/wordml" xmlns:wps="http://schemas.microsoft.com/office/word/2010/wordprocessingShape" mc:Ignorable="w14 w15 wp14">
+<w:ftr xmlns:wpc="http://schemas.microsoft.com/office/word/2010/wordprocessingCanvas" xmlns:cx="http://schemas.microsoft.com/office/drawing/2014/chartex" xmlns:cx1="http://schemas.microsoft.com/office/drawing/2015/9/8/chartex" xmlns:cx2="http://schemas.microsoft.com/office/drawing/2015/10/21/chartex" xmlns:cx3="http://schemas.microsoft.com/office/drawing/2016/5/9/chartex" xmlns:cx4="http://schemas.microsoft.com/office/drawing/2016/5/10/chartex" xmlns:cx5="http://schemas.microsoft.com/office/drawing/2016/5/11/chartex" xmlns:cx6="http://schemas.microsoft.com/office/drawing/2016/5/12/chartex" xmlns:cx7="http://schemas.microsoft.com/office/drawing/2016/5/13/chartex" xmlns:cx8="http://schemas.microsoft.com/office/drawing/2016/5/14/chartex" xmlns:mc="http://schemas.openxmlformats.org/markup-compatibility/2006" xmlns:aink="http://schemas.microsoft.com/office/drawing/2016/ink" xmlns:am3d="http://schemas.microsoft.com/office/drawing/2017/model3d" xmlns:o="urn:schemas-microsoft-com:office:office" xmlns:r="http://schemas.openxmlformats.org/officeDocument/2006/relationships" xmlns:m="http://schemas.openxmlformats.org/officeDocument/2006/math" xmlns:v="urn:schemas-microsoft-com:vml" xmlns:wp14="http://schemas.microsoft.com/office/word/2010/wordprocessingDrawing" xmlns:wp="http://schemas.openxmlformats.org/drawingml/2006/wordprocessingDrawing" xmlns:w10="urn:schemas-microsoft-com:office:word" xmlns:w="http://schemas.openxmlformats.org/wordprocessingml/2006/main" xmlns:w14="http://schemas.microsoft.com/office/word/2010/wordml" xmlns:w15="http://schemas.microsoft.com/office/word/2012/wordml" xmlns:w16cid="http://schemas.microsoft.com/office/word/2016/wordml/cid" xmlns:w16se="http://schemas.microsoft.com/office/word/2015/wordml/symex" xmlns:wpg="http://schemas.microsoft.com/office/word/2010/wordprocessingGroup" xmlns:wpi="http://schemas.microsoft.com/office/word/2010/wordprocessingInk" xmlns:wne="http://schemas.microsoft.com/office/word/2006/wordml" xmlns:wps="http://schemas.microsoft.com/office/word/2010/wordprocessingShape" mc:Ignorable="w14 w15 w16se w16cid wp14">
   <w:p>
     <w:pPr>
       <w:pStyle w:val="Footer"/>
@@ -623,7 +657,7 @@
 </file>
 
 <file path=word/footer3.xml><?xml version="1.0" encoding="utf-8"?>
-<w:ftr xmlns:wpc="http://schemas.microsoft.com/office/word/2010/wordprocessingCanvas" xmlns:mc="http://schemas.openxmlformats.org/markup-compatibility/2006" xmlns:o="urn:schemas-microsoft-com:office:office" xmlns:r="http://schemas.openxmlformats.org/officeDocument/2006/relationships" xmlns:m="http://schemas.openxmlformats.org/officeDocument/2006/math" xmlns:v="urn:schemas-microsoft-com:vml" xmlns:wp14="http://schemas.microsoft.com/office/word/2010/wordprocessingDrawing" xmlns:wp="http://schemas.openxmlformats.org/drawingml/2006/wordprocessingDrawing" xmlns:w10="urn:schemas-microsoft-com:office:word" xmlns:w="http://schemas.openxmlformats.org/wordprocessingml/2006/main" xmlns:w14="http://schemas.microsoft.com/office/word/2010/wordml" xmlns:w15="http://schemas.microsoft.com/office/word/2012/wordml" xmlns:wpg="http://schemas.microsoft.com/office/word/2010/wordprocessingGroup" xmlns:wpi="http://schemas.microsoft.com/office/word/2010/wordprocessingInk" xmlns:wne="http://schemas.microsoft.com/office/word/2006/wordml" xmlns:wps="http://schemas.microsoft.com/office/word/2010/wordprocessingShape" mc:Ignorable="w14 w15 wp14">
+<w:ftr xmlns:wpc="http://schemas.microsoft.com/office/word/2010/wordprocessingCanvas" xmlns:cx="http://schemas.microsoft.com/office/drawing/2014/chartex" xmlns:cx1="http://schemas.microsoft.com/office/drawing/2015/9/8/chartex" xmlns:cx2="http://schemas.microsoft.com/office/drawing/2015/10/21/chartex" xmlns:cx3="http://schemas.microsoft.com/office/drawing/2016/5/9/chartex" xmlns:cx4="http://schemas.microsoft.com/office/drawing/2016/5/10/chartex" xmlns:cx5="http://schemas.microsoft.com/office/drawing/2016/5/11/chartex" xmlns:cx6="http://schemas.microsoft.com/office/drawing/2016/5/12/chartex" xmlns:cx7="http://schemas.microsoft.com/office/drawing/2016/5/13/chartex" xmlns:cx8="http://schemas.microsoft.com/office/drawing/2016/5/14/chartex" xmlns:mc="http://schemas.openxmlformats.org/markup-compatibility/2006" xmlns:aink="http://schemas.microsoft.com/office/drawing/2016/ink" xmlns:am3d="http://schemas.microsoft.com/office/drawing/2017/model3d" xmlns:o="urn:schemas-microsoft-com:office:office" xmlns:r="http://schemas.openxmlformats.org/officeDocument/2006/relationships" xmlns:m="http://schemas.openxmlformats.org/officeDocument/2006/math" xmlns:v="urn:schemas-microsoft-com:vml" xmlns:wp14="http://schemas.microsoft.com/office/word/2010/wordprocessingDrawing" xmlns:wp="http://schemas.openxmlformats.org/drawingml/2006/wordprocessingDrawing" xmlns:w10="urn:schemas-microsoft-com:office:word" xmlns:w="http://schemas.openxmlformats.org/wordprocessingml/2006/main" xmlns:w14="http://schemas.microsoft.com/office/word/2010/wordml" xmlns:w15="http://schemas.microsoft.com/office/word/2012/wordml" xmlns:w16cid="http://schemas.microsoft.com/office/word/2016/wordml/cid" xmlns:w16se="http://schemas.microsoft.com/office/word/2015/wordml/symex" xmlns:wpg="http://schemas.microsoft.com/office/word/2010/wordprocessingGroup" xmlns:wpi="http://schemas.microsoft.com/office/word/2010/wordprocessingInk" xmlns:wne="http://schemas.microsoft.com/office/word/2006/wordml" xmlns:wps="http://schemas.microsoft.com/office/word/2010/wordprocessingShape" mc:Ignorable="w14 w15 w16se w16cid wp14">
   <w:p>
     <w:pPr>
       <w:pStyle w:val="Footer"/>
@@ -633,7 +667,7 @@
 </file>
 
 <file path=word/footnotes.xml><?xml version="1.0" encoding="utf-8"?>
-<w:footnotes xmlns:wpc="http://schemas.microsoft.com/office/word/2010/wordprocessingCanvas" xmlns:mc="http://schemas.openxmlformats.org/markup-compatibility/2006" xmlns:o="urn:schemas-microsoft-com:office:office" xmlns:r="http://schemas.openxmlformats.org/officeDocument/2006/relationships" xmlns:m="http://schemas.openxmlformats.org/officeDocument/2006/math" xmlns:v="urn:schemas-microsoft-com:vml" xmlns:wp14="http://schemas.microsoft.com/office/word/2010/wordprocessingDrawing" xmlns:wp="http://schemas.openxmlformats.org/drawingml/2006/wordprocessingDrawing" xmlns:w10="urn:schemas-microsoft-com:office:word" xmlns:w="http://schemas.openxmlformats.org/wordprocessingml/2006/main" xmlns:w14="http://schemas.microsoft.com/office/word/2010/wordml" xmlns:w15="http://schemas.microsoft.com/office/word/2012/wordml" xmlns:wpg="http://schemas.microsoft.com/office/word/2010/wordprocessingGroup" xmlns:wpi="http://schemas.microsoft.com/office/word/2010/wordprocessingInk" xmlns:wne="http://schemas.microsoft.com/office/word/2006/wordml" xmlns:wps="http://schemas.microsoft.com/office/word/2010/wordprocessingShape" mc:Ignorable="w14 w15 wp14">
+<w:footnotes xmlns:wpc="http://schemas.microsoft.com/office/word/2010/wordprocessingCanvas" xmlns:cx="http://schemas.microsoft.com/office/drawing/2014/chartex" xmlns:cx1="http://schemas.microsoft.com/office/drawing/2015/9/8/chartex" xmlns:cx2="http://schemas.microsoft.com/office/drawing/2015/10/21/chartex" xmlns:cx3="http://schemas.microsoft.com/office/drawing/2016/5/9/chartex" xmlns:cx4="http://schemas.microsoft.com/office/drawing/2016/5/10/chartex" xmlns:cx5="http://schemas.microsoft.com/office/drawing/2016/5/11/chartex" xmlns:cx6="http://schemas.microsoft.com/office/drawing/2016/5/12/chartex" xmlns:cx7="http://schemas.microsoft.com/office/drawing/2016/5/13/chartex" xmlns:cx8="http://schemas.microsoft.com/office/drawing/2016/5/14/chartex" xmlns:mc="http://schemas.openxmlformats.org/markup-compatibility/2006" xmlns:aink="http://schemas.microsoft.com/office/drawing/2016/ink" xmlns:am3d="http://schemas.microsoft.com/office/drawing/2017/model3d" xmlns:o="urn:schemas-microsoft-com:office:office" xmlns:r="http://schemas.openxmlformats.org/officeDocument/2006/relationships" xmlns:m="http://schemas.openxmlformats.org/officeDocument/2006/math" xmlns:v="urn:schemas-microsoft-com:vml" xmlns:wp14="http://schemas.microsoft.com/office/word/2010/wordprocessingDrawing" xmlns:wp="http://schemas.openxmlformats.org/drawingml/2006/wordprocessingDrawing" xmlns:w10="urn:schemas-microsoft-com:office:word" xmlns:w="http://schemas.openxmlformats.org/wordprocessingml/2006/main" xmlns:w14="http://schemas.microsoft.com/office/word/2010/wordml" xmlns:w15="http://schemas.microsoft.com/office/word/2012/wordml" xmlns:w16cid="http://schemas.microsoft.com/office/word/2016/wordml/cid" xmlns:w16se="http://schemas.microsoft.com/office/word/2015/wordml/symex" xmlns:wpg="http://schemas.microsoft.com/office/word/2010/wordprocessingGroup" xmlns:wpi="http://schemas.microsoft.com/office/word/2010/wordprocessingInk" xmlns:wne="http://schemas.microsoft.com/office/word/2006/wordml" xmlns:wps="http://schemas.microsoft.com/office/word/2010/wordprocessingShape" mc:Ignorable="w14 w15 w16se w16cid wp14">
   <w:footnote w:type="separator" w:id="-1">
     <w:p>
       <w:pPr>
@@ -658,7 +692,7 @@
 </file>
 
 <file path=word/header1.xml><?xml version="1.0" encoding="utf-8"?>
-<w:hdr xmlns:wpc="http://schemas.microsoft.com/office/word/2010/wordprocessingCanvas" xmlns:mc="http://schemas.openxmlformats.org/markup-compatibility/2006" xmlns:o="urn:schemas-microsoft-com:office:office" xmlns:r="http://schemas.openxmlformats.org/officeDocument/2006/relationships" xmlns:m="http://schemas.openxmlformats.org/officeDocument/2006/math" xmlns:v="urn:schemas-microsoft-com:vml" xmlns:wp14="http://schemas.microsoft.com/office/word/2010/wordprocessingDrawing" xmlns:wp="http://schemas.openxmlformats.org/drawingml/2006/wordprocessingDrawing" xmlns:w10="urn:schemas-microsoft-com:office:word" xmlns:w="http://schemas.openxmlformats.org/wordprocessingml/2006/main" xmlns:w14="http://schemas.microsoft.com/office/word/2010/wordml" xmlns:w15="http://schemas.microsoft.com/office/word/2012/wordml" xmlns:wpg="http://schemas.microsoft.com/office/word/2010/wordprocessingGroup" xmlns:wpi="http://schemas.microsoft.com/office/word/2010/wordprocessingInk" xmlns:wne="http://schemas.microsoft.com/office/word/2006/wordml" xmlns:wps="http://schemas.microsoft.com/office/word/2010/wordprocessingShape" mc:Ignorable="w14 w15 wp14">
+<w:hdr xmlns:wpc="http://schemas.microsoft.com/office/word/2010/wordprocessingCanvas" xmlns:cx="http://schemas.microsoft.com/office/drawing/2014/chartex" xmlns:cx1="http://schemas.microsoft.com/office/drawing/2015/9/8/chartex" xmlns:cx2="http://schemas.microsoft.com/office/drawing/2015/10/21/chartex" xmlns:cx3="http://schemas.microsoft.com/office/drawing/2016/5/9/chartex" xmlns:cx4="http://schemas.microsoft.com/office/drawing/2016/5/10/chartex" xmlns:cx5="http://schemas.microsoft.com/office/drawing/2016/5/11/chartex" xmlns:cx6="http://schemas.microsoft.com/office/drawing/2016/5/12/chartex" xmlns:cx7="http://schemas.microsoft.com/office/drawing/2016/5/13/chartex" xmlns:cx8="http://schemas.microsoft.com/office/drawing/2016/5/14/chartex" xmlns:mc="http://schemas.openxmlformats.org/markup-compatibility/2006" xmlns:aink="http://schemas.microsoft.com/office/drawing/2016/ink" xmlns:am3d="http://schemas.microsoft.com/office/drawing/2017/model3d" xmlns:o="urn:schemas-microsoft-com:office:office" xmlns:r="http://schemas.openxmlformats.org/officeDocument/2006/relationships" xmlns:m="http://schemas.openxmlformats.org/officeDocument/2006/math" xmlns:v="urn:schemas-microsoft-com:vml" xmlns:wp14="http://schemas.microsoft.com/office/word/2010/wordprocessingDrawing" xmlns:wp="http://schemas.openxmlformats.org/drawingml/2006/wordprocessingDrawing" xmlns:w10="urn:schemas-microsoft-com:office:word" xmlns:w="http://schemas.openxmlformats.org/wordprocessingml/2006/main" xmlns:w14="http://schemas.microsoft.com/office/word/2010/wordml" xmlns:w15="http://schemas.microsoft.com/office/word/2012/wordml" xmlns:w16cid="http://schemas.microsoft.com/office/word/2016/wordml/cid" xmlns:w16se="http://schemas.microsoft.com/office/word/2015/wordml/symex" xmlns:wpg="http://schemas.microsoft.com/office/word/2010/wordprocessingGroup" xmlns:wpi="http://schemas.microsoft.com/office/word/2010/wordprocessingInk" xmlns:wne="http://schemas.microsoft.com/office/word/2006/wordml" xmlns:wps="http://schemas.microsoft.com/office/word/2010/wordprocessingShape" mc:Ignorable="w14 w15 w16se w16cid wp14">
   <w:p>
     <w:pPr>
       <w:pStyle w:val="Header"/>
@@ -668,7 +702,7 @@
 </file>
 
 <file path=word/header2.xml><?xml version="1.0" encoding="utf-8"?>
-<w:hdr xmlns:wpc="http://schemas.microsoft.com/office/word/2010/wordprocessingCanvas" xmlns:mc="http://schemas.openxmlformats.org/markup-compatibility/2006" xmlns:o="urn:schemas-microsoft-com:office:office" xmlns:r="http://schemas.openxmlformats.org/officeDocument/2006/relationships" xmlns:m="http://schemas.openxmlformats.org/officeDocument/2006/math" xmlns:v="urn:schemas-microsoft-com:vml" xmlns:wp14="http://schemas.microsoft.com/office/word/2010/wordprocessingDrawing" xmlns:wp="http://schemas.openxmlformats.org/drawingml/2006/wordprocessingDrawing" xmlns:w10="urn:schemas-microsoft-com:office:word" xmlns:w="http://schemas.openxmlformats.org/wordprocessingml/2006/main" xmlns:w14="http://schemas.microsoft.com/office/word/2010/wordml" xmlns:w15="http://schemas.microsoft.com/office/word/2012/wordml" xmlns:wpg="http://schemas.microsoft.com/office/word/2010/wordprocessingGroup" xmlns:wpi="http://schemas.microsoft.com/office/word/2010/wordprocessingInk" xmlns:wne="http://schemas.microsoft.com/office/word/2006/wordml" xmlns:wps="http://schemas.microsoft.com/office/word/2010/wordprocessingShape" mc:Ignorable="w14 w15 wp14">
+<w:hdr xmlns:wpc="http://schemas.microsoft.com/office/word/2010/wordprocessingCanvas" xmlns:cx="http://schemas.microsoft.com/office/drawing/2014/chartex" xmlns:cx1="http://schemas.microsoft.com/office/drawing/2015/9/8/chartex" xmlns:cx2="http://schemas.microsoft.com/office/drawing/2015/10/21/chartex" xmlns:cx3="http://schemas.microsoft.com/office/drawing/2016/5/9/chartex" xmlns:cx4="http://schemas.microsoft.com/office/drawing/2016/5/10/chartex" xmlns:cx5="http://schemas.microsoft.com/office/drawing/2016/5/11/chartex" xmlns:cx6="http://schemas.microsoft.com/office/drawing/2016/5/12/chartex" xmlns:cx7="http://schemas.microsoft.com/office/drawing/2016/5/13/chartex" xmlns:cx8="http://schemas.microsoft.com/office/drawing/2016/5/14/chartex" xmlns:mc="http://schemas.openxmlformats.org/markup-compatibility/2006" xmlns:aink="http://schemas.microsoft.com/office/drawing/2016/ink" xmlns:am3d="http://schemas.microsoft.com/office/drawing/2017/model3d" xmlns:o="urn:schemas-microsoft-com:office:office" xmlns:r="http://schemas.openxmlformats.org/officeDocument/2006/relationships" xmlns:m="http://schemas.openxmlformats.org/officeDocument/2006/math" xmlns:v="urn:schemas-microsoft-com:vml" xmlns:wp14="http://schemas.microsoft.com/office/word/2010/wordprocessingDrawing" xmlns:wp="http://schemas.openxmlformats.org/drawingml/2006/wordprocessingDrawing" xmlns:w10="urn:schemas-microsoft-com:office:word" xmlns:w="http://schemas.openxmlformats.org/wordprocessingml/2006/main" xmlns:w14="http://schemas.microsoft.com/office/word/2010/wordml" xmlns:w15="http://schemas.microsoft.com/office/word/2012/wordml" xmlns:w16cid="http://schemas.microsoft.com/office/word/2016/wordml/cid" xmlns:w16se="http://schemas.microsoft.com/office/word/2015/wordml/symex" xmlns:wpg="http://schemas.microsoft.com/office/word/2010/wordprocessingGroup" xmlns:wpi="http://schemas.microsoft.com/office/word/2010/wordprocessingInk" xmlns:wne="http://schemas.microsoft.com/office/word/2006/wordml" xmlns:wps="http://schemas.microsoft.com/office/word/2010/wordprocessingShape" mc:Ignorable="w14 w15 w16se w16cid wp14">
   <w:p>
     <w:pPr>
       <w:pStyle w:val="Header"/>
@@ -678,7 +712,7 @@
 </file>
 
 <file path=word/header3.xml><?xml version="1.0" encoding="utf-8"?>
-<w:hdr xmlns:wpc="http://schemas.microsoft.com/office/word/2010/wordprocessingCanvas" xmlns:mc="http://schemas.openxmlformats.org/markup-compatibility/2006" xmlns:o="urn:schemas-microsoft-com:office:office" xmlns:r="http://schemas.openxmlformats.org/officeDocument/2006/relationships" xmlns:m="http://schemas.openxmlformats.org/officeDocument/2006/math" xmlns:v="urn:schemas-microsoft-com:vml" xmlns:wp14="http://schemas.microsoft.com/office/word/2010/wordprocessingDrawing" xmlns:wp="http://schemas.openxmlformats.org/drawingml/2006/wordprocessingDrawing" xmlns:w10="urn:schemas-microsoft-com:office:word" xmlns:w="http://schemas.openxmlformats.org/wordprocessingml/2006/main" xmlns:w14="http://schemas.microsoft.com/office/word/2010/wordml" xmlns:w15="http://schemas.microsoft.com/office/word/2012/wordml" xmlns:wpg="http://schemas.microsoft.com/office/word/2010/wordprocessingGroup" xmlns:wpi="http://schemas.microsoft.com/office/word/2010/wordprocessingInk" xmlns:wne="http://schemas.microsoft.com/office/word/2006/wordml" xmlns:wps="http://schemas.microsoft.com/office/word/2010/wordprocessingShape" mc:Ignorable="w14 w15 wp14">
+<w:hdr xmlns:wpc="http://schemas.microsoft.com/office/word/2010/wordprocessingCanvas" xmlns:cx="http://schemas.microsoft.com/office/drawing/2014/chartex" xmlns:cx1="http://schemas.microsoft.com/office/drawing/2015/9/8/chartex" xmlns:cx2="http://schemas.microsoft.com/office/drawing/2015/10/21/chartex" xmlns:cx3="http://schemas.microsoft.com/office/drawing/2016/5/9/chartex" xmlns:cx4="http://schemas.microsoft.com/office/drawing/2016/5/10/chartex" xmlns:cx5="http://schemas.microsoft.com/office/drawing/2016/5/11/chartex" xmlns:cx6="http://schemas.microsoft.com/office/drawing/2016/5/12/chartex" xmlns:cx7="http://schemas.microsoft.com/office/drawing/2016/5/13/chartex" xmlns:cx8="http://schemas.microsoft.com/office/drawing/2016/5/14/chartex" xmlns:mc="http://schemas.openxmlformats.org/markup-compatibility/2006" xmlns:aink="http://schemas.microsoft.com/office/drawing/2016/ink" xmlns:am3d="http://schemas.microsoft.com/office/drawing/2017/model3d" xmlns:o="urn:schemas-microsoft-com:office:office" xmlns:r="http://schemas.openxmlformats.org/officeDocument/2006/relationships" xmlns:m="http://schemas.openxmlformats.org/officeDocument/2006/math" xmlns:v="urn:schemas-microsoft-com:vml" xmlns:wp14="http://schemas.microsoft.com/office/word/2010/wordprocessingDrawing" xmlns:wp="http://schemas.openxmlformats.org/drawingml/2006/wordprocessingDrawing" xmlns:w10="urn:schemas-microsoft-com:office:word" xmlns:w="http://schemas.openxmlformats.org/wordprocessingml/2006/main" xmlns:w14="http://schemas.microsoft.com/office/word/2010/wordml" xmlns:w15="http://schemas.microsoft.com/office/word/2012/wordml" xmlns:w16cid="http://schemas.microsoft.com/office/word/2016/wordml/cid" xmlns:w16se="http://schemas.microsoft.com/office/word/2015/wordml/symex" xmlns:wpg="http://schemas.microsoft.com/office/word/2010/wordprocessingGroup" xmlns:wpi="http://schemas.microsoft.com/office/word/2010/wordprocessingInk" xmlns:wne="http://schemas.microsoft.com/office/word/2006/wordml" xmlns:wps="http://schemas.microsoft.com/office/word/2010/wordprocessingShape" mc:Ignorable="w14 w15 w16se w16cid wp14">
   <w:p>
     <w:pPr>
       <w:pStyle w:val="Header"/>
@@ -688,7 +722,7 @@
 </file>
 
 <file path=word/numbering.xml><?xml version="1.0" encoding="utf-8"?>
-<w:numbering xmlns:wpc="http://schemas.microsoft.com/office/word/2010/wordprocessingCanvas" xmlns:mc="http://schemas.openxmlformats.org/markup-compatibility/2006" xmlns:o="urn:schemas-microsoft-com:office:office" xmlns:r="http://schemas.openxmlformats.org/officeDocument/2006/relationships" xmlns:m="http://schemas.openxmlformats.org/officeDocument/2006/math" xmlns:v="urn:schemas-microsoft-com:vml" xmlns:wp14="http://schemas.microsoft.com/office/word/2010/wordprocessingDrawing" xmlns:wp="http://schemas.openxmlformats.org/drawingml/2006/wordprocessingDrawing" xmlns:w10="urn:schemas-microsoft-com:office:word" xmlns:w="http://schemas.openxmlformats.org/wordprocessingml/2006/main" xmlns:w14="http://schemas.microsoft.com/office/word/2010/wordml" xmlns:w15="http://schemas.microsoft.com/office/word/2012/wordml" xmlns:wpg="http://schemas.microsoft.com/office/word/2010/wordprocessingGroup" xmlns:wpi="http://schemas.microsoft.com/office/word/2010/wordprocessingInk" xmlns:wne="http://schemas.microsoft.com/office/word/2006/wordml" xmlns:wps="http://schemas.microsoft.com/office/word/2010/wordprocessingShape" mc:Ignorable="w14 w15 wp14">
+<w:numbering xmlns:wpc="http://schemas.microsoft.com/office/word/2010/wordprocessingCanvas" xmlns:cx="http://schemas.microsoft.com/office/drawing/2014/chartex" xmlns:cx1="http://schemas.microsoft.com/office/drawing/2015/9/8/chartex" xmlns:cx2="http://schemas.microsoft.com/office/drawing/2015/10/21/chartex" xmlns:cx3="http://schemas.microsoft.com/office/drawing/2016/5/9/chartex" xmlns:cx4="http://schemas.microsoft.com/office/drawing/2016/5/10/chartex" xmlns:cx5="http://schemas.microsoft.com/office/drawing/2016/5/11/chartex" xmlns:cx6="http://schemas.microsoft.com/office/drawing/2016/5/12/chartex" xmlns:cx7="http://schemas.microsoft.com/office/drawing/2016/5/13/chartex" xmlns:cx8="http://schemas.microsoft.com/office/drawing/2016/5/14/chartex" xmlns:mc="http://schemas.openxmlformats.org/markup-compatibility/2006" xmlns:aink="http://schemas.microsoft.com/office/drawing/2016/ink" xmlns:am3d="http://schemas.microsoft.com/office/drawing/2017/model3d" xmlns:o="urn:schemas-microsoft-com:office:office" xmlns:r="http://schemas.openxmlformats.org/officeDocument/2006/relationships" xmlns:m="http://schemas.openxmlformats.org/officeDocument/2006/math" xmlns:v="urn:schemas-microsoft-com:vml" xmlns:wp14="http://schemas.microsoft.com/office/word/2010/wordprocessingDrawing" xmlns:wp="http://schemas.openxmlformats.org/drawingml/2006/wordprocessingDrawing" xmlns:w10="urn:schemas-microsoft-com:office:word" xmlns:w="http://schemas.openxmlformats.org/wordprocessingml/2006/main" xmlns:w14="http://schemas.microsoft.com/office/word/2010/wordml" xmlns:w15="http://schemas.microsoft.com/office/word/2012/wordml" xmlns:w16cid="http://schemas.microsoft.com/office/word/2016/wordml/cid" xmlns:w16se="http://schemas.microsoft.com/office/word/2015/wordml/symex" xmlns:wpg="http://schemas.microsoft.com/office/word/2010/wordprocessingGroup" xmlns:wpi="http://schemas.microsoft.com/office/word/2010/wordprocessingInk" xmlns:wne="http://schemas.microsoft.com/office/word/2006/wordml" xmlns:wps="http://schemas.microsoft.com/office/word/2010/wordprocessingShape" mc:Ignorable="w14 w15 w16se w16cid wp14">
   <w:abstractNum w:abstractNumId="0" w15:restartNumberingAfterBreak="0">
     <w:nsid w:val="05594760"/>
     <w:multiLevelType w:val="hybridMultilevel"/>
@@ -961,7 +995,7 @@
 </file>
 
 <file path=word/styles.xml><?xml version="1.0" encoding="utf-8"?>
-<w:styles xmlns:mc="http://schemas.openxmlformats.org/markup-compatibility/2006" xmlns:r="http://schemas.openxmlformats.org/officeDocument/2006/relationships" xmlns:w="http://schemas.openxmlformats.org/wordprocessingml/2006/main" xmlns:w14="http://schemas.microsoft.com/office/word/2010/wordml" xmlns:w15="http://schemas.microsoft.com/office/word/2012/wordml" mc:Ignorable="w14 w15">
+<w:styles xmlns:mc="http://schemas.openxmlformats.org/markup-compatibility/2006" xmlns:r="http://schemas.openxmlformats.org/officeDocument/2006/relationships" xmlns:w="http://schemas.openxmlformats.org/wordprocessingml/2006/main" xmlns:w14="http://schemas.microsoft.com/office/word/2010/wordml" xmlns:w15="http://schemas.microsoft.com/office/word/2012/wordml" xmlns:w16cid="http://schemas.microsoft.com/office/word/2016/wordml/cid" xmlns:w16se="http://schemas.microsoft.com/office/word/2015/wordml/symex" mc:Ignorable="w14 w15 w16se w16cid">
   <w:docDefaults>
     <w:rPrDefault>
       <w:rPr>
@@ -977,7 +1011,7 @@
       </w:pPr>
     </w:pPrDefault>
   </w:docDefaults>
-  <w:latentStyles w:defLockedState="0" w:defUIPriority="99" w:defSemiHidden="0" w:defUnhideWhenUsed="0" w:defQFormat="0" w:count="371">
+  <w:latentStyles w:defLockedState="0" w:defUIPriority="99" w:defSemiHidden="0" w:defUnhideWhenUsed="0" w:defQFormat="0" w:count="375">
     <w:lsdException w:name="Normal" w:uiPriority="0" w:qFormat="1"/>
     <w:lsdException w:name="heading 1" w:uiPriority="9" w:qFormat="1"/>
     <w:lsdException w:name="heading 2" w:semiHidden="1" w:uiPriority="9" w:unhideWhenUsed="1" w:qFormat="1"/>
@@ -1083,7 +1117,6 @@
     <w:lsdException w:name="HTML Sample" w:semiHidden="1" w:unhideWhenUsed="1"/>
     <w:lsdException w:name="HTML Typewriter" w:semiHidden="1" w:unhideWhenUsed="1"/>
     <w:lsdException w:name="HTML Variable" w:semiHidden="1" w:unhideWhenUsed="1"/>
-    <w:lsdException w:name="Normal Table" w:semiHidden="1" w:unhideWhenUsed="1"/>
     <w:lsdException w:name="annotation subject" w:semiHidden="1" w:unhideWhenUsed="1"/>
     <w:lsdException w:name="No List" w:semiHidden="1" w:unhideWhenUsed="1"/>
     <w:lsdException w:name="Outline List 1" w:semiHidden="1" w:unhideWhenUsed="1"/>
@@ -1127,10 +1160,8 @@
     <w:lsdException w:name="Table Elegant" w:semiHidden="1" w:unhideWhenUsed="1"/>
     <w:lsdException w:name="Table Professional" w:semiHidden="1" w:unhideWhenUsed="1"/>
     <w:lsdException w:name="Table Subtle 1" w:semiHidden="1" w:unhideWhenUsed="1"/>
-    <w:lsdException w:name="Table Subtle 2" w:semiHidden="1" w:unhideWhenUsed="1"/>
     <w:lsdException w:name="Table Web 1" w:semiHidden="1" w:unhideWhenUsed="1"/>
     <w:lsdException w:name="Table Web 2" w:semiHidden="1" w:unhideWhenUsed="1"/>
-    <w:lsdException w:name="Table Web 3" w:semiHidden="1" w:unhideWhenUsed="1"/>
     <w:lsdException w:name="Balloon Text" w:semiHidden="1" w:unhideWhenUsed="1"/>
     <w:lsdException w:name="Table Grid" w:uiPriority="39"/>
     <w:lsdException w:name="Table Theme" w:semiHidden="1" w:unhideWhenUsed="1"/>
@@ -1349,6 +1380,10 @@
     <w:lsdException w:name="List Table 5 Dark Accent 6" w:uiPriority="50"/>
     <w:lsdException w:name="List Table 6 Colorful Accent 6" w:uiPriority="51"/>
     <w:lsdException w:name="List Table 7 Colorful Accent 6" w:uiPriority="52"/>
+    <w:lsdException w:name="Mention" w:semiHidden="1" w:unhideWhenUsed="1"/>
+    <w:lsdException w:name="Smart Hyperlink" w:semiHidden="1" w:unhideWhenUsed="1"/>
+    <w:lsdException w:name="Hashtag" w:semiHidden="1" w:unhideWhenUsed="1"/>
+    <w:lsdException w:name="Unresolved Mention" w:semiHidden="1" w:unhideWhenUsed="1"/>
   </w:latentStyles>
   <w:style w:type="paragraph" w:default="1" w:styleId="Normal">
     <w:name w:val="Normal"/>

</xml_diff>

<commit_message>
Removed Windows Vista support
</commit_message>
<xml_diff>
--- a/AdaptiveTessellationCS40/Readme.docx
+++ b/AdaptiveTessellationCS40/Readme.docx
@@ -1,6 +1,6 @@
 
 <file path=word/document.xml><?xml version="1.0" encoding="utf-8"?>
-<w:document xmlns:wpc="http://schemas.microsoft.com/office/word/2010/wordprocessingCanvas" xmlns:cx="http://schemas.microsoft.com/office/drawing/2014/chartex" xmlns:cx1="http://schemas.microsoft.com/office/drawing/2015/9/8/chartex" xmlns:cx2="http://schemas.microsoft.com/office/drawing/2015/10/21/chartex" xmlns:cx3="http://schemas.microsoft.com/office/drawing/2016/5/9/chartex" xmlns:cx4="http://schemas.microsoft.com/office/drawing/2016/5/10/chartex" xmlns:cx5="http://schemas.microsoft.com/office/drawing/2016/5/11/chartex" xmlns:cx6="http://schemas.microsoft.com/office/drawing/2016/5/12/chartex" xmlns:cx7="http://schemas.microsoft.com/office/drawing/2016/5/13/chartex" xmlns:cx8="http://schemas.microsoft.com/office/drawing/2016/5/14/chartex" xmlns:mc="http://schemas.openxmlformats.org/markup-compatibility/2006" xmlns:aink="http://schemas.microsoft.com/office/drawing/2016/ink" xmlns:am3d="http://schemas.microsoft.com/office/drawing/2017/model3d" xmlns:o="urn:schemas-microsoft-com:office:office" xmlns:r="http://schemas.openxmlformats.org/officeDocument/2006/relationships" xmlns:m="http://schemas.openxmlformats.org/officeDocument/2006/math" xmlns:v="urn:schemas-microsoft-com:vml" xmlns:wp14="http://schemas.microsoft.com/office/word/2010/wordprocessingDrawing" xmlns:wp="http://schemas.openxmlformats.org/drawingml/2006/wordprocessingDrawing" xmlns:w10="urn:schemas-microsoft-com:office:word" xmlns:w="http://schemas.openxmlformats.org/wordprocessingml/2006/main" xmlns:w14="http://schemas.microsoft.com/office/word/2010/wordml" xmlns:w15="http://schemas.microsoft.com/office/word/2012/wordml" xmlns:w16cid="http://schemas.microsoft.com/office/word/2016/wordml/cid" xmlns:w16se="http://schemas.microsoft.com/office/word/2015/wordml/symex" xmlns:wpg="http://schemas.microsoft.com/office/word/2010/wordprocessingGroup" xmlns:wpi="http://schemas.microsoft.com/office/word/2010/wordprocessingInk" xmlns:wne="http://schemas.microsoft.com/office/word/2006/wordml" xmlns:wps="http://schemas.microsoft.com/office/word/2010/wordprocessingShape" mc:Ignorable="w14 w15 w16se w16cid wp14">
+<w:document xmlns:wpc="http://schemas.microsoft.com/office/word/2010/wordprocessingCanvas" xmlns:cx="http://schemas.microsoft.com/office/drawing/2014/chartex" xmlns:cx1="http://schemas.microsoft.com/office/drawing/2015/9/8/chartex" xmlns:cx2="http://schemas.microsoft.com/office/drawing/2015/10/21/chartex" xmlns:cx3="http://schemas.microsoft.com/office/drawing/2016/5/9/chartex" xmlns:cx4="http://schemas.microsoft.com/office/drawing/2016/5/10/chartex" xmlns:cx5="http://schemas.microsoft.com/office/drawing/2016/5/11/chartex" xmlns:cx6="http://schemas.microsoft.com/office/drawing/2016/5/12/chartex" xmlns:cx7="http://schemas.microsoft.com/office/drawing/2016/5/13/chartex" xmlns:cx8="http://schemas.microsoft.com/office/drawing/2016/5/14/chartex" xmlns:mc="http://schemas.openxmlformats.org/markup-compatibility/2006" xmlns:aink="http://schemas.microsoft.com/office/drawing/2016/ink" xmlns:am3d="http://schemas.microsoft.com/office/drawing/2017/model3d" xmlns:o="urn:schemas-microsoft-com:office:office" xmlns:r="http://schemas.openxmlformats.org/officeDocument/2006/relationships" xmlns:m="http://schemas.openxmlformats.org/officeDocument/2006/math" xmlns:v="urn:schemas-microsoft-com:vml" xmlns:wp14="http://schemas.microsoft.com/office/word/2010/wordprocessingDrawing" xmlns:wp="http://schemas.openxmlformats.org/drawingml/2006/wordprocessingDrawing" xmlns:w10="urn:schemas-microsoft-com:office:word" xmlns:w="http://schemas.openxmlformats.org/wordprocessingml/2006/main" xmlns:w14="http://schemas.microsoft.com/office/word/2010/wordml" xmlns:w15="http://schemas.microsoft.com/office/word/2012/wordml" xmlns:w16cex="http://schemas.microsoft.com/office/word/2018/wordml/cex" xmlns:w16cid="http://schemas.microsoft.com/office/word/2016/wordml/cid" xmlns:w16="http://schemas.microsoft.com/office/word/2018/wordml" xmlns:w16se="http://schemas.microsoft.com/office/word/2015/wordml/symex" xmlns:wpg="http://schemas.microsoft.com/office/word/2010/wordprocessingGroup" xmlns:wpi="http://schemas.microsoft.com/office/word/2010/wordprocessingInk" xmlns:wne="http://schemas.microsoft.com/office/word/2006/wordml" xmlns:wps="http://schemas.microsoft.com/office/word/2010/wordprocessingShape" mc:Ignorable="w14 w15 w16se w16cid w16 w16cex wp14">
   <w:body>
     <w:p>
       <w:pPr>
@@ -25,7 +25,19 @@
     </w:p>
     <w:p>
       <w:r>
-        <w:t>This is the DirectX SDK's Direct3D 11 sample updated to use Visual Studio 2012 and the Windows SDK 8.0 without any dependencies on legacy DirectX SDK content. This sample is a Win32 desktop DirectX 11.0 application for Windows 10, Windows 8.1, Windows 8, Windows 7, and Windows Vista Service Pack 2 with the DirectX 11.0 runtime. </w:t>
+        <w:t xml:space="preserve">This is the DirectX SDK's Direct3D 11 sample updated to use </w:t>
+      </w:r>
+      <w:r>
+        <w:t xml:space="preserve">the Windows 10 SDK </w:t>
+      </w:r>
+      <w:r>
+        <w:t xml:space="preserve">without any dependencies on legacy DirectX SDK content. This sample is a Win32 desktop DirectX 11.0 application for Windows 10, Windows 8.1, Windows 8, </w:t>
+      </w:r>
+      <w:r>
+        <w:t xml:space="preserve">and </w:t>
+      </w:r>
+      <w:r>
+        <w:t>Windows 7. </w:t>
       </w:r>
     </w:p>
     <w:p>
@@ -264,7 +276,13 @@
         </w:numPr>
       </w:pPr>
       <w:r>
-        <w:t xml:space="preserve">When using the Windows 8.x SDK and targeting Windows Vista or later, you can include the D3DCompile_46 or D3DCompile_47 DLL side-by-side with your application copying the file from the REDIST folder. </w:t>
+        <w:t xml:space="preserve">When using the Windows </w:t>
+      </w:r>
+      <w:r>
+        <w:t xml:space="preserve">10 </w:t>
+      </w:r>
+      <w:r>
+        <w:t xml:space="preserve">SDK and targeting Windows Vista or later, you can include the D3DCompile_47 DLL side-by-side with your application copying the file from the REDIST folder. </w:t>
       </w:r>
     </w:p>
     <w:p>
@@ -276,6 +294,7 @@
         </w:rPr>
       </w:pPr>
       <w:bookmarkStart w:id="0" w:name="_Hlk42010316"/>
+      <w:bookmarkStart w:id="1" w:name="_Hlk42010323"/>
       <w:r>
         <w:rPr>
           <w:color w:val="000000"/>
@@ -308,7 +327,7 @@
         <w:rPr>
           <w:color w:val="000000"/>
         </w:rPr>
-        <w:t>\Windows kits\8.0\</w:t>
+        <w:t>\Windows kits\10\</w:t>
       </w:r>
       <w:proofErr w:type="spellStart"/>
       <w:r>
@@ -322,9 +341,10 @@
         <w:rPr>
           <w:color w:val="000000"/>
         </w:rPr>
-        <w:t>\D3D\arm, x86 or x64</w:t>
-      </w:r>
-    </w:p>
+        <w:t>\D3D\ x86 or x64</w:t>
+      </w:r>
+    </w:p>
+    <w:bookmarkEnd w:id="1"/>
     <w:p>
       <w:pPr>
         <w:pStyle w:val="HTMLPreformatted"/>
@@ -333,134 +353,6 @@
           <w:color w:val="000000"/>
         </w:rPr>
       </w:pPr>
-      <w:r>
-        <w:rPr>
-          <w:color w:val="000000"/>
-        </w:rPr>
-        <w:t>%</w:t>
-      </w:r>
-      <w:proofErr w:type="spellStart"/>
-      <w:r>
-        <w:rPr>
-          <w:color w:val="000000"/>
-        </w:rPr>
-        <w:t>ProgramFiles</w:t>
-      </w:r>
-      <w:proofErr w:type="spellEnd"/>
-      <w:r>
-        <w:rPr>
-          <w:color w:val="000000"/>
-        </w:rPr>
-        <w:t>(x</w:t>
-      </w:r>
-      <w:proofErr w:type="gramStart"/>
-      <w:r>
-        <w:rPr>
-          <w:color w:val="000000"/>
-        </w:rPr>
-        <w:t>86)%</w:t>
-      </w:r>
-      <w:proofErr w:type="gramEnd"/>
-      <w:r>
-        <w:rPr>
-          <w:color w:val="000000"/>
-        </w:rPr>
-        <w:t>\Windows kits\8.1\</w:t>
-      </w:r>
-      <w:proofErr w:type="spellStart"/>
-      <w:r>
-        <w:rPr>
-          <w:color w:val="000000"/>
-        </w:rPr>
-        <w:t>Redist</w:t>
-      </w:r>
-      <w:proofErr w:type="spellEnd"/>
-      <w:r>
-        <w:rPr>
-          <w:color w:val="000000"/>
-        </w:rPr>
-        <w:t>\D3D\arm, x86 or x64</w:t>
-      </w:r>
-    </w:p>
-    <w:p>
-      <w:pPr>
-        <w:pStyle w:val="HTMLPreformatted"/>
-        <w:ind w:left="360"/>
-        <w:rPr>
-          <w:color w:val="000000"/>
-        </w:rPr>
-      </w:pPr>
-      <w:bookmarkStart w:id="1" w:name="_Hlk42010323"/>
-      <w:r>
-        <w:rPr>
-          <w:color w:val="000000"/>
-        </w:rPr>
-        <w:t>%</w:t>
-      </w:r>
-      <w:proofErr w:type="spellStart"/>
-      <w:r>
-        <w:rPr>
-          <w:color w:val="000000"/>
-        </w:rPr>
-        <w:t>ProgramFiles</w:t>
-      </w:r>
-      <w:proofErr w:type="spellEnd"/>
-      <w:r>
-        <w:rPr>
-          <w:color w:val="000000"/>
-        </w:rPr>
-        <w:t>(x</w:t>
-      </w:r>
-      <w:proofErr w:type="gramStart"/>
-      <w:r>
-        <w:rPr>
-          <w:color w:val="000000"/>
-        </w:rPr>
-        <w:t>86)%</w:t>
-      </w:r>
-      <w:proofErr w:type="gramEnd"/>
-      <w:r>
-        <w:rPr>
-          <w:color w:val="000000"/>
-        </w:rPr>
-        <w:t>\Windows kits\</w:t>
-      </w:r>
-      <w:r>
-        <w:rPr>
-          <w:color w:val="000000"/>
-        </w:rPr>
-        <w:t>10</w:t>
-      </w:r>
-      <w:r>
-        <w:rPr>
-          <w:color w:val="000000"/>
-        </w:rPr>
-        <w:t>\</w:t>
-      </w:r>
-      <w:proofErr w:type="spellStart"/>
-      <w:r>
-        <w:rPr>
-          <w:color w:val="000000"/>
-        </w:rPr>
-        <w:t>Redist</w:t>
-      </w:r>
-      <w:proofErr w:type="spellEnd"/>
-      <w:r>
-        <w:rPr>
-          <w:color w:val="000000"/>
-        </w:rPr>
-        <w:t>\D3D\arm, x86 or x64</w:t>
-      </w:r>
-    </w:p>
-    <w:bookmarkEnd w:id="1"/>
-    <w:p>
-      <w:pPr>
-        <w:pStyle w:val="HTMLPreformatted"/>
-        <w:ind w:left="360"/>
-        <w:rPr>
-          <w:color w:val="000000"/>
-        </w:rPr>
-      </w:pPr>
     </w:p>
     <w:p>
       <w:pPr>
@@ -479,7 +371,96 @@
       </w:r>
     </w:p>
     <w:bookmarkStart w:id="2" w:name="_Hlk42010332"/>
-    <w:bookmarkStart w:id="3" w:name="_GoBack"/>
+    <w:bookmarkStart w:id="3" w:name="_Hlk65538168"/>
+    <w:bookmarkStart w:id="4" w:name="_Hlk65538360"/>
+    <w:p>
+      <w:pPr>
+        <w:rPr>
+          <w:rFonts w:ascii="Segoe UI" w:hAnsi="Segoe UI" w:cs="Segoe UI"/>
+          <w:sz w:val="19"/>
+          <w:szCs w:val="19"/>
+        </w:rPr>
+      </w:pPr>
+      <w:r>
+        <w:rPr>
+          <w:sz w:val="19"/>
+          <w:szCs w:val="19"/>
+        </w:rPr>
+        <w:fldChar w:fldCharType="begin"/>
+      </w:r>
+      <w:r>
+        <w:rPr>
+          <w:sz w:val="19"/>
+          <w:szCs w:val="19"/>
+        </w:rPr>
+        <w:instrText xml:space="preserve"> HYPERLINK "https://aka.ms/dxsdk" </w:instrText>
+      </w:r>
+      <w:r>
+        <w:rPr>
+          <w:sz w:val="19"/>
+          <w:szCs w:val="19"/>
+        </w:rPr>
+      </w:r>
+      <w:r>
+        <w:rPr>
+          <w:sz w:val="19"/>
+          <w:szCs w:val="19"/>
+        </w:rPr>
+        <w:fldChar w:fldCharType="separate"/>
+      </w:r>
+      <w:bookmarkStart w:id="5" w:name="_Hlk65539120"/>
+      <w:r>
+        <w:rPr>
+          <w:rStyle w:val="Hyperlink"/>
+          <w:sz w:val="19"/>
+          <w:szCs w:val="19"/>
+        </w:rPr>
+        <w:t>Where is the DirectX SDK (20</w:t>
+      </w:r>
+      <w:r>
+        <w:rPr>
+          <w:rStyle w:val="Hyperlink"/>
+          <w:sz w:val="19"/>
+          <w:szCs w:val="19"/>
+        </w:rPr>
+        <w:t>21</w:t>
+      </w:r>
+      <w:r>
+        <w:rPr>
+          <w:rStyle w:val="Hyperlink"/>
+          <w:sz w:val="19"/>
+          <w:szCs w:val="19"/>
+        </w:rPr>
+        <w:t xml:space="preserve"> </w:t>
+      </w:r>
+      <w:r>
+        <w:rPr>
+          <w:rStyle w:val="Hyperlink"/>
+          <w:sz w:val="19"/>
+          <w:szCs w:val="19"/>
+        </w:rPr>
+        <w:t>Edition)?</w:t>
+      </w:r>
+      <w:bookmarkEnd w:id="5"/>
+      <w:r>
+        <w:rPr>
+          <w:rStyle w:val="Hyperlink"/>
+          <w:rFonts w:ascii="Segoe UI" w:hAnsi="Segoe UI" w:cs="Segoe UI"/>
+          <w:sz w:val="19"/>
+          <w:szCs w:val="19"/>
+        </w:rPr>
+        <w:t> </w:t>
+      </w:r>
+      <w:r>
+        <w:rPr>
+          <w:sz w:val="19"/>
+          <w:szCs w:val="19"/>
+        </w:rPr>
+        <w:fldChar w:fldCharType="end"/>
+      </w:r>
+      <w:bookmarkEnd w:id="4"/>
+    </w:p>
+    <w:bookmarkEnd w:id="3"/>
     <w:p>
       <w:pPr>
         <w:rPr>
@@ -493,7 +474,7 @@
         <w:fldChar w:fldCharType="begin"/>
       </w:r>
       <w:r>
-        <w:instrText xml:space="preserve"> HYPERLINK "https://walbourn.github.io/where-is-the-directx-sdk-2015-edition/" </w:instrText>
+        <w:instrText xml:space="preserve"> HYPERLINK "https://walbourn.github.io/dxut-for-win32-desktop-update/" </w:instrText>
       </w:r>
       <w:r>
         <w:fldChar w:fldCharType="separate"/>
@@ -504,7 +485,7 @@
           <w:sz w:val="19"/>
           <w:szCs w:val="19"/>
         </w:rPr>
-        <w:t>Where is the DirectX SDK (2015 Edition)?</w:t>
+        <w:t>DXUT for Win32 Desktop Update</w:t>
       </w:r>
       <w:r>
         <w:rPr>
@@ -514,35 +495,6 @@
         </w:rPr>
         <w:fldChar w:fldCharType="end"/>
       </w:r>
-      <w:r>
-        <w:rPr>
-          <w:rFonts w:ascii="Segoe UI" w:hAnsi="Segoe UI" w:cs="Segoe UI"/>
-          <w:color w:val="000000"/>
-          <w:sz w:val="19"/>
-          <w:szCs w:val="19"/>
-        </w:rPr>
-        <w:t> </w:t>
-      </w:r>
-    </w:p>
-    <w:p>
-      <w:pPr>
-        <w:rPr>
-          <w:rFonts w:ascii="Segoe UI" w:hAnsi="Segoe UI" w:cs="Segoe UI"/>
-          <w:color w:val="000000"/>
-          <w:sz w:val="19"/>
-          <w:szCs w:val="19"/>
-        </w:rPr>
-      </w:pPr>
-      <w:hyperlink r:id="rId9" w:history="1">
-        <w:r>
-          <w:rPr>
-            <w:rStyle w:val="Hyperlink"/>
-            <w:sz w:val="19"/>
-            <w:szCs w:val="19"/>
-          </w:rPr>
-          <w:t>DXUT for Win32 Desktop Update</w:t>
-        </w:r>
-      </w:hyperlink>
     </w:p>
     <w:p>
       <w:pPr>
@@ -593,15 +545,14 @@
       </w:r>
       <w:bookmarkEnd w:id="0"/>
       <w:bookmarkEnd w:id="2"/>
-      <w:bookmarkEnd w:id="3"/>
     </w:p>
     <w:sectPr>
-      <w:headerReference w:type="even" r:id="rId10"/>
-      <w:headerReference w:type="default" r:id="rId11"/>
-      <w:footerReference w:type="even" r:id="rId12"/>
-      <w:footerReference w:type="default" r:id="rId13"/>
-      <w:headerReference w:type="first" r:id="rId14"/>
-      <w:footerReference w:type="first" r:id="rId15"/>
+      <w:headerReference w:type="even" r:id="rId9"/>
+      <w:headerReference w:type="default" r:id="rId10"/>
+      <w:footerReference w:type="even" r:id="rId11"/>
+      <w:footerReference w:type="default" r:id="rId12"/>
+      <w:headerReference w:type="first" r:id="rId13"/>
+      <w:footerReference w:type="first" r:id="rId14"/>
       <w:pgSz w:w="12240" w:h="15840"/>
       <w:pgMar w:top="1440" w:right="1440" w:bottom="1440" w:left="1440" w:header="720" w:footer="720" w:gutter="0"/>
       <w:cols w:space="720"/>
@@ -612,7 +563,7 @@
 </file>
 
 <file path=word/endnotes.xml><?xml version="1.0" encoding="utf-8"?>
-<w:endnotes xmlns:wpc="http://schemas.microsoft.com/office/word/2010/wordprocessingCanvas" xmlns:cx="http://schemas.microsoft.com/office/drawing/2014/chartex" xmlns:cx1="http://schemas.microsoft.com/office/drawing/2015/9/8/chartex" xmlns:cx2="http://schemas.microsoft.com/office/drawing/2015/10/21/chartex" xmlns:cx3="http://schemas.microsoft.com/office/drawing/2016/5/9/chartex" xmlns:cx4="http://schemas.microsoft.com/office/drawing/2016/5/10/chartex" xmlns:cx5="http://schemas.microsoft.com/office/drawing/2016/5/11/chartex" xmlns:cx6="http://schemas.microsoft.com/office/drawing/2016/5/12/chartex" xmlns:cx7="http://schemas.microsoft.com/office/drawing/2016/5/13/chartex" xmlns:cx8="http://schemas.microsoft.com/office/drawing/2016/5/14/chartex" xmlns:mc="http://schemas.openxmlformats.org/markup-compatibility/2006" xmlns:aink="http://schemas.microsoft.com/office/drawing/2016/ink" xmlns:am3d="http://schemas.microsoft.com/office/drawing/2017/model3d" xmlns:o="urn:schemas-microsoft-com:office:office" xmlns:r="http://schemas.openxmlformats.org/officeDocument/2006/relationships" xmlns:m="http://schemas.openxmlformats.org/officeDocument/2006/math" xmlns:v="urn:schemas-microsoft-com:vml" xmlns:wp14="http://schemas.microsoft.com/office/word/2010/wordprocessingDrawing" xmlns:wp="http://schemas.openxmlformats.org/drawingml/2006/wordprocessingDrawing" xmlns:w10="urn:schemas-microsoft-com:office:word" xmlns:w="http://schemas.openxmlformats.org/wordprocessingml/2006/main" xmlns:w14="http://schemas.microsoft.com/office/word/2010/wordml" xmlns:w15="http://schemas.microsoft.com/office/word/2012/wordml" xmlns:w16cid="http://schemas.microsoft.com/office/word/2016/wordml/cid" xmlns:w16se="http://schemas.microsoft.com/office/word/2015/wordml/symex" xmlns:wpg="http://schemas.microsoft.com/office/word/2010/wordprocessingGroup" xmlns:wpi="http://schemas.microsoft.com/office/word/2010/wordprocessingInk" xmlns:wne="http://schemas.microsoft.com/office/word/2006/wordml" xmlns:wps="http://schemas.microsoft.com/office/word/2010/wordprocessingShape" mc:Ignorable="w14 w15 w16se w16cid wp14">
+<w:endnotes xmlns:wpc="http://schemas.microsoft.com/office/word/2010/wordprocessingCanvas" xmlns:cx="http://schemas.microsoft.com/office/drawing/2014/chartex" xmlns:cx1="http://schemas.microsoft.com/office/drawing/2015/9/8/chartex" xmlns:cx2="http://schemas.microsoft.com/office/drawing/2015/10/21/chartex" xmlns:cx3="http://schemas.microsoft.com/office/drawing/2016/5/9/chartex" xmlns:cx4="http://schemas.microsoft.com/office/drawing/2016/5/10/chartex" xmlns:cx5="http://schemas.microsoft.com/office/drawing/2016/5/11/chartex" xmlns:cx6="http://schemas.microsoft.com/office/drawing/2016/5/12/chartex" xmlns:cx7="http://schemas.microsoft.com/office/drawing/2016/5/13/chartex" xmlns:cx8="http://schemas.microsoft.com/office/drawing/2016/5/14/chartex" xmlns:mc="http://schemas.openxmlformats.org/markup-compatibility/2006" xmlns:aink="http://schemas.microsoft.com/office/drawing/2016/ink" xmlns:am3d="http://schemas.microsoft.com/office/drawing/2017/model3d" xmlns:o="urn:schemas-microsoft-com:office:office" xmlns:r="http://schemas.openxmlformats.org/officeDocument/2006/relationships" xmlns:m="http://schemas.openxmlformats.org/officeDocument/2006/math" xmlns:v="urn:schemas-microsoft-com:vml" xmlns:wp14="http://schemas.microsoft.com/office/word/2010/wordprocessingDrawing" xmlns:wp="http://schemas.openxmlformats.org/drawingml/2006/wordprocessingDrawing" xmlns:w10="urn:schemas-microsoft-com:office:word" xmlns:w="http://schemas.openxmlformats.org/wordprocessingml/2006/main" xmlns:w14="http://schemas.microsoft.com/office/word/2010/wordml" xmlns:w15="http://schemas.microsoft.com/office/word/2012/wordml" xmlns:w16cex="http://schemas.microsoft.com/office/word/2018/wordml/cex" xmlns:w16cid="http://schemas.microsoft.com/office/word/2016/wordml/cid" xmlns:w16="http://schemas.microsoft.com/office/word/2018/wordml" xmlns:w16se="http://schemas.microsoft.com/office/word/2015/wordml/symex" xmlns:wpg="http://schemas.microsoft.com/office/word/2010/wordprocessingGroup" xmlns:wpi="http://schemas.microsoft.com/office/word/2010/wordprocessingInk" xmlns:wne="http://schemas.microsoft.com/office/word/2006/wordml" xmlns:wps="http://schemas.microsoft.com/office/word/2010/wordprocessingShape" mc:Ignorable="w14 w15 w16se w16cid w16 w16cex wp14">
   <w:endnote w:type="separator" w:id="-1">
     <w:p>
       <w:pPr>
@@ -637,7 +588,7 @@
 </file>
 
 <file path=word/footer1.xml><?xml version="1.0" encoding="utf-8"?>
-<w:ftr xmlns:wpc="http://schemas.microsoft.com/office/word/2010/wordprocessingCanvas" xmlns:cx="http://schemas.microsoft.com/office/drawing/2014/chartex" xmlns:cx1="http://schemas.microsoft.com/office/drawing/2015/9/8/chartex" xmlns:cx2="http://schemas.microsoft.com/office/drawing/2015/10/21/chartex" xmlns:cx3="http://schemas.microsoft.com/office/drawing/2016/5/9/chartex" xmlns:cx4="http://schemas.microsoft.com/office/drawing/2016/5/10/chartex" xmlns:cx5="http://schemas.microsoft.com/office/drawing/2016/5/11/chartex" xmlns:cx6="http://schemas.microsoft.com/office/drawing/2016/5/12/chartex" xmlns:cx7="http://schemas.microsoft.com/office/drawing/2016/5/13/chartex" xmlns:cx8="http://schemas.microsoft.com/office/drawing/2016/5/14/chartex" xmlns:mc="http://schemas.openxmlformats.org/markup-compatibility/2006" xmlns:aink="http://schemas.microsoft.com/office/drawing/2016/ink" xmlns:am3d="http://schemas.microsoft.com/office/drawing/2017/model3d" xmlns:o="urn:schemas-microsoft-com:office:office" xmlns:r="http://schemas.openxmlformats.org/officeDocument/2006/relationships" xmlns:m="http://schemas.openxmlformats.org/officeDocument/2006/math" xmlns:v="urn:schemas-microsoft-com:vml" xmlns:wp14="http://schemas.microsoft.com/office/word/2010/wordprocessingDrawing" xmlns:wp="http://schemas.openxmlformats.org/drawingml/2006/wordprocessingDrawing" xmlns:w10="urn:schemas-microsoft-com:office:word" xmlns:w="http://schemas.openxmlformats.org/wordprocessingml/2006/main" xmlns:w14="http://schemas.microsoft.com/office/word/2010/wordml" xmlns:w15="http://schemas.microsoft.com/office/word/2012/wordml" xmlns:w16cid="http://schemas.microsoft.com/office/word/2016/wordml/cid" xmlns:w16se="http://schemas.microsoft.com/office/word/2015/wordml/symex" xmlns:wpg="http://schemas.microsoft.com/office/word/2010/wordprocessingGroup" xmlns:wpi="http://schemas.microsoft.com/office/word/2010/wordprocessingInk" xmlns:wne="http://schemas.microsoft.com/office/word/2006/wordml" xmlns:wps="http://schemas.microsoft.com/office/word/2010/wordprocessingShape" mc:Ignorable="w14 w15 w16se w16cid wp14">
+<w:ftr xmlns:wpc="http://schemas.microsoft.com/office/word/2010/wordprocessingCanvas" xmlns:cx="http://schemas.microsoft.com/office/drawing/2014/chartex" xmlns:cx1="http://schemas.microsoft.com/office/drawing/2015/9/8/chartex" xmlns:cx2="http://schemas.microsoft.com/office/drawing/2015/10/21/chartex" xmlns:cx3="http://schemas.microsoft.com/office/drawing/2016/5/9/chartex" xmlns:cx4="http://schemas.microsoft.com/office/drawing/2016/5/10/chartex" xmlns:cx5="http://schemas.microsoft.com/office/drawing/2016/5/11/chartex" xmlns:cx6="http://schemas.microsoft.com/office/drawing/2016/5/12/chartex" xmlns:cx7="http://schemas.microsoft.com/office/drawing/2016/5/13/chartex" xmlns:cx8="http://schemas.microsoft.com/office/drawing/2016/5/14/chartex" xmlns:mc="http://schemas.openxmlformats.org/markup-compatibility/2006" xmlns:aink="http://schemas.microsoft.com/office/drawing/2016/ink" xmlns:am3d="http://schemas.microsoft.com/office/drawing/2017/model3d" xmlns:o="urn:schemas-microsoft-com:office:office" xmlns:r="http://schemas.openxmlformats.org/officeDocument/2006/relationships" xmlns:m="http://schemas.openxmlformats.org/officeDocument/2006/math" xmlns:v="urn:schemas-microsoft-com:vml" xmlns:wp14="http://schemas.microsoft.com/office/word/2010/wordprocessingDrawing" xmlns:wp="http://schemas.openxmlformats.org/drawingml/2006/wordprocessingDrawing" xmlns:w10="urn:schemas-microsoft-com:office:word" xmlns:w="http://schemas.openxmlformats.org/wordprocessingml/2006/main" xmlns:w14="http://schemas.microsoft.com/office/word/2010/wordml" xmlns:w15="http://schemas.microsoft.com/office/word/2012/wordml" xmlns:w16cex="http://schemas.microsoft.com/office/word/2018/wordml/cex" xmlns:w16cid="http://schemas.microsoft.com/office/word/2016/wordml/cid" xmlns:w16="http://schemas.microsoft.com/office/word/2018/wordml" xmlns:w16se="http://schemas.microsoft.com/office/word/2015/wordml/symex" xmlns:wpg="http://schemas.microsoft.com/office/word/2010/wordprocessingGroup" xmlns:wpi="http://schemas.microsoft.com/office/word/2010/wordprocessingInk" xmlns:wne="http://schemas.microsoft.com/office/word/2006/wordml" xmlns:wps="http://schemas.microsoft.com/office/word/2010/wordprocessingShape" mc:Ignorable="w14 w15 w16se w16cid w16 w16cex wp14">
   <w:p>
     <w:pPr>
       <w:pStyle w:val="Footer"/>
@@ -647,7 +598,7 @@
 </file>
 
 <file path=word/footer2.xml><?xml version="1.0" encoding="utf-8"?>
-<w:ftr xmlns:wpc="http://schemas.microsoft.com/office/word/2010/wordprocessingCanvas" xmlns:cx="http://schemas.microsoft.com/office/drawing/2014/chartex" xmlns:cx1="http://schemas.microsoft.com/office/drawing/2015/9/8/chartex" xmlns:cx2="http://schemas.microsoft.com/office/drawing/2015/10/21/chartex" xmlns:cx3="http://schemas.microsoft.com/office/drawing/2016/5/9/chartex" xmlns:cx4="http://schemas.microsoft.com/office/drawing/2016/5/10/chartex" xmlns:cx5="http://schemas.microsoft.com/office/drawing/2016/5/11/chartex" xmlns:cx6="http://schemas.microsoft.com/office/drawing/2016/5/12/chartex" xmlns:cx7="http://schemas.microsoft.com/office/drawing/2016/5/13/chartex" xmlns:cx8="http://schemas.microsoft.com/office/drawing/2016/5/14/chartex" xmlns:mc="http://schemas.openxmlformats.org/markup-compatibility/2006" xmlns:aink="http://schemas.microsoft.com/office/drawing/2016/ink" xmlns:am3d="http://schemas.microsoft.com/office/drawing/2017/model3d" xmlns:o="urn:schemas-microsoft-com:office:office" xmlns:r="http://schemas.openxmlformats.org/officeDocument/2006/relationships" xmlns:m="http://schemas.openxmlformats.org/officeDocument/2006/math" xmlns:v="urn:schemas-microsoft-com:vml" xmlns:wp14="http://schemas.microsoft.com/office/word/2010/wordprocessingDrawing" xmlns:wp="http://schemas.openxmlformats.org/drawingml/2006/wordprocessingDrawing" xmlns:w10="urn:schemas-microsoft-com:office:word" xmlns:w="http://schemas.openxmlformats.org/wordprocessingml/2006/main" xmlns:w14="http://schemas.microsoft.com/office/word/2010/wordml" xmlns:w15="http://schemas.microsoft.com/office/word/2012/wordml" xmlns:w16cid="http://schemas.microsoft.com/office/word/2016/wordml/cid" xmlns:w16se="http://schemas.microsoft.com/office/word/2015/wordml/symex" xmlns:wpg="http://schemas.microsoft.com/office/word/2010/wordprocessingGroup" xmlns:wpi="http://schemas.microsoft.com/office/word/2010/wordprocessingInk" xmlns:wne="http://schemas.microsoft.com/office/word/2006/wordml" xmlns:wps="http://schemas.microsoft.com/office/word/2010/wordprocessingShape" mc:Ignorable="w14 w15 w16se w16cid wp14">
+<w:ftr xmlns:wpc="http://schemas.microsoft.com/office/word/2010/wordprocessingCanvas" xmlns:cx="http://schemas.microsoft.com/office/drawing/2014/chartex" xmlns:cx1="http://schemas.microsoft.com/office/drawing/2015/9/8/chartex" xmlns:cx2="http://schemas.microsoft.com/office/drawing/2015/10/21/chartex" xmlns:cx3="http://schemas.microsoft.com/office/drawing/2016/5/9/chartex" xmlns:cx4="http://schemas.microsoft.com/office/drawing/2016/5/10/chartex" xmlns:cx5="http://schemas.microsoft.com/office/drawing/2016/5/11/chartex" xmlns:cx6="http://schemas.microsoft.com/office/drawing/2016/5/12/chartex" xmlns:cx7="http://schemas.microsoft.com/office/drawing/2016/5/13/chartex" xmlns:cx8="http://schemas.microsoft.com/office/drawing/2016/5/14/chartex" xmlns:mc="http://schemas.openxmlformats.org/markup-compatibility/2006" xmlns:aink="http://schemas.microsoft.com/office/drawing/2016/ink" xmlns:am3d="http://schemas.microsoft.com/office/drawing/2017/model3d" xmlns:o="urn:schemas-microsoft-com:office:office" xmlns:r="http://schemas.openxmlformats.org/officeDocument/2006/relationships" xmlns:m="http://schemas.openxmlformats.org/officeDocument/2006/math" xmlns:v="urn:schemas-microsoft-com:vml" xmlns:wp14="http://schemas.microsoft.com/office/word/2010/wordprocessingDrawing" xmlns:wp="http://schemas.openxmlformats.org/drawingml/2006/wordprocessingDrawing" xmlns:w10="urn:schemas-microsoft-com:office:word" xmlns:w="http://schemas.openxmlformats.org/wordprocessingml/2006/main" xmlns:w14="http://schemas.microsoft.com/office/word/2010/wordml" xmlns:w15="http://schemas.microsoft.com/office/word/2012/wordml" xmlns:w16cex="http://schemas.microsoft.com/office/word/2018/wordml/cex" xmlns:w16cid="http://schemas.microsoft.com/office/word/2016/wordml/cid" xmlns:w16="http://schemas.microsoft.com/office/word/2018/wordml" xmlns:w16se="http://schemas.microsoft.com/office/word/2015/wordml/symex" xmlns:wpg="http://schemas.microsoft.com/office/word/2010/wordprocessingGroup" xmlns:wpi="http://schemas.microsoft.com/office/word/2010/wordprocessingInk" xmlns:wne="http://schemas.microsoft.com/office/word/2006/wordml" xmlns:wps="http://schemas.microsoft.com/office/word/2010/wordprocessingShape" mc:Ignorable="w14 w15 w16se w16cid w16 w16cex wp14">
   <w:p>
     <w:pPr>
       <w:pStyle w:val="Footer"/>
@@ -657,7 +608,7 @@
 </file>
 
 <file path=word/footer3.xml><?xml version="1.0" encoding="utf-8"?>
-<w:ftr xmlns:wpc="http://schemas.microsoft.com/office/word/2010/wordprocessingCanvas" xmlns:cx="http://schemas.microsoft.com/office/drawing/2014/chartex" xmlns:cx1="http://schemas.microsoft.com/office/drawing/2015/9/8/chartex" xmlns:cx2="http://schemas.microsoft.com/office/drawing/2015/10/21/chartex" xmlns:cx3="http://schemas.microsoft.com/office/drawing/2016/5/9/chartex" xmlns:cx4="http://schemas.microsoft.com/office/drawing/2016/5/10/chartex" xmlns:cx5="http://schemas.microsoft.com/office/drawing/2016/5/11/chartex" xmlns:cx6="http://schemas.microsoft.com/office/drawing/2016/5/12/chartex" xmlns:cx7="http://schemas.microsoft.com/office/drawing/2016/5/13/chartex" xmlns:cx8="http://schemas.microsoft.com/office/drawing/2016/5/14/chartex" xmlns:mc="http://schemas.openxmlformats.org/markup-compatibility/2006" xmlns:aink="http://schemas.microsoft.com/office/drawing/2016/ink" xmlns:am3d="http://schemas.microsoft.com/office/drawing/2017/model3d" xmlns:o="urn:schemas-microsoft-com:office:office" xmlns:r="http://schemas.openxmlformats.org/officeDocument/2006/relationships" xmlns:m="http://schemas.openxmlformats.org/officeDocument/2006/math" xmlns:v="urn:schemas-microsoft-com:vml" xmlns:wp14="http://schemas.microsoft.com/office/word/2010/wordprocessingDrawing" xmlns:wp="http://schemas.openxmlformats.org/drawingml/2006/wordprocessingDrawing" xmlns:w10="urn:schemas-microsoft-com:office:word" xmlns:w="http://schemas.openxmlformats.org/wordprocessingml/2006/main" xmlns:w14="http://schemas.microsoft.com/office/word/2010/wordml" xmlns:w15="http://schemas.microsoft.com/office/word/2012/wordml" xmlns:w16cid="http://schemas.microsoft.com/office/word/2016/wordml/cid" xmlns:w16se="http://schemas.microsoft.com/office/word/2015/wordml/symex" xmlns:wpg="http://schemas.microsoft.com/office/word/2010/wordprocessingGroup" xmlns:wpi="http://schemas.microsoft.com/office/word/2010/wordprocessingInk" xmlns:wne="http://schemas.microsoft.com/office/word/2006/wordml" xmlns:wps="http://schemas.microsoft.com/office/word/2010/wordprocessingShape" mc:Ignorable="w14 w15 w16se w16cid wp14">
+<w:ftr xmlns:wpc="http://schemas.microsoft.com/office/word/2010/wordprocessingCanvas" xmlns:cx="http://schemas.microsoft.com/office/drawing/2014/chartex" xmlns:cx1="http://schemas.microsoft.com/office/drawing/2015/9/8/chartex" xmlns:cx2="http://schemas.microsoft.com/office/drawing/2015/10/21/chartex" xmlns:cx3="http://schemas.microsoft.com/office/drawing/2016/5/9/chartex" xmlns:cx4="http://schemas.microsoft.com/office/drawing/2016/5/10/chartex" xmlns:cx5="http://schemas.microsoft.com/office/drawing/2016/5/11/chartex" xmlns:cx6="http://schemas.microsoft.com/office/drawing/2016/5/12/chartex" xmlns:cx7="http://schemas.microsoft.com/office/drawing/2016/5/13/chartex" xmlns:cx8="http://schemas.microsoft.com/office/drawing/2016/5/14/chartex" xmlns:mc="http://schemas.openxmlformats.org/markup-compatibility/2006" xmlns:aink="http://schemas.microsoft.com/office/drawing/2016/ink" xmlns:am3d="http://schemas.microsoft.com/office/drawing/2017/model3d" xmlns:o="urn:schemas-microsoft-com:office:office" xmlns:r="http://schemas.openxmlformats.org/officeDocument/2006/relationships" xmlns:m="http://schemas.openxmlformats.org/officeDocument/2006/math" xmlns:v="urn:schemas-microsoft-com:vml" xmlns:wp14="http://schemas.microsoft.com/office/word/2010/wordprocessingDrawing" xmlns:wp="http://schemas.openxmlformats.org/drawingml/2006/wordprocessingDrawing" xmlns:w10="urn:schemas-microsoft-com:office:word" xmlns:w="http://schemas.openxmlformats.org/wordprocessingml/2006/main" xmlns:w14="http://schemas.microsoft.com/office/word/2010/wordml" xmlns:w15="http://schemas.microsoft.com/office/word/2012/wordml" xmlns:w16cex="http://schemas.microsoft.com/office/word/2018/wordml/cex" xmlns:w16cid="http://schemas.microsoft.com/office/word/2016/wordml/cid" xmlns:w16="http://schemas.microsoft.com/office/word/2018/wordml" xmlns:w16se="http://schemas.microsoft.com/office/word/2015/wordml/symex" xmlns:wpg="http://schemas.microsoft.com/office/word/2010/wordprocessingGroup" xmlns:wpi="http://schemas.microsoft.com/office/word/2010/wordprocessingInk" xmlns:wne="http://schemas.microsoft.com/office/word/2006/wordml" xmlns:wps="http://schemas.microsoft.com/office/word/2010/wordprocessingShape" mc:Ignorable="w14 w15 w16se w16cid w16 w16cex wp14">
   <w:p>
     <w:pPr>
       <w:pStyle w:val="Footer"/>
@@ -667,7 +618,7 @@
 </file>
 
 <file path=word/footnotes.xml><?xml version="1.0" encoding="utf-8"?>
-<w:footnotes xmlns:wpc="http://schemas.microsoft.com/office/word/2010/wordprocessingCanvas" xmlns:cx="http://schemas.microsoft.com/office/drawing/2014/chartex" xmlns:cx1="http://schemas.microsoft.com/office/drawing/2015/9/8/chartex" xmlns:cx2="http://schemas.microsoft.com/office/drawing/2015/10/21/chartex" xmlns:cx3="http://schemas.microsoft.com/office/drawing/2016/5/9/chartex" xmlns:cx4="http://schemas.microsoft.com/office/drawing/2016/5/10/chartex" xmlns:cx5="http://schemas.microsoft.com/office/drawing/2016/5/11/chartex" xmlns:cx6="http://schemas.microsoft.com/office/drawing/2016/5/12/chartex" xmlns:cx7="http://schemas.microsoft.com/office/drawing/2016/5/13/chartex" xmlns:cx8="http://schemas.microsoft.com/office/drawing/2016/5/14/chartex" xmlns:mc="http://schemas.openxmlformats.org/markup-compatibility/2006" xmlns:aink="http://schemas.microsoft.com/office/drawing/2016/ink" xmlns:am3d="http://schemas.microsoft.com/office/drawing/2017/model3d" xmlns:o="urn:schemas-microsoft-com:office:office" xmlns:r="http://schemas.openxmlformats.org/officeDocument/2006/relationships" xmlns:m="http://schemas.openxmlformats.org/officeDocument/2006/math" xmlns:v="urn:schemas-microsoft-com:vml" xmlns:wp14="http://schemas.microsoft.com/office/word/2010/wordprocessingDrawing" xmlns:wp="http://schemas.openxmlformats.org/drawingml/2006/wordprocessingDrawing" xmlns:w10="urn:schemas-microsoft-com:office:word" xmlns:w="http://schemas.openxmlformats.org/wordprocessingml/2006/main" xmlns:w14="http://schemas.microsoft.com/office/word/2010/wordml" xmlns:w15="http://schemas.microsoft.com/office/word/2012/wordml" xmlns:w16cid="http://schemas.microsoft.com/office/word/2016/wordml/cid" xmlns:w16se="http://schemas.microsoft.com/office/word/2015/wordml/symex" xmlns:wpg="http://schemas.microsoft.com/office/word/2010/wordprocessingGroup" xmlns:wpi="http://schemas.microsoft.com/office/word/2010/wordprocessingInk" xmlns:wne="http://schemas.microsoft.com/office/word/2006/wordml" xmlns:wps="http://schemas.microsoft.com/office/word/2010/wordprocessingShape" mc:Ignorable="w14 w15 w16se w16cid wp14">
+<w:footnotes xmlns:wpc="http://schemas.microsoft.com/office/word/2010/wordprocessingCanvas" xmlns:cx="http://schemas.microsoft.com/office/drawing/2014/chartex" xmlns:cx1="http://schemas.microsoft.com/office/drawing/2015/9/8/chartex" xmlns:cx2="http://schemas.microsoft.com/office/drawing/2015/10/21/chartex" xmlns:cx3="http://schemas.microsoft.com/office/drawing/2016/5/9/chartex" xmlns:cx4="http://schemas.microsoft.com/office/drawing/2016/5/10/chartex" xmlns:cx5="http://schemas.microsoft.com/office/drawing/2016/5/11/chartex" xmlns:cx6="http://schemas.microsoft.com/office/drawing/2016/5/12/chartex" xmlns:cx7="http://schemas.microsoft.com/office/drawing/2016/5/13/chartex" xmlns:cx8="http://schemas.microsoft.com/office/drawing/2016/5/14/chartex" xmlns:mc="http://schemas.openxmlformats.org/markup-compatibility/2006" xmlns:aink="http://schemas.microsoft.com/office/drawing/2016/ink" xmlns:am3d="http://schemas.microsoft.com/office/drawing/2017/model3d" xmlns:o="urn:schemas-microsoft-com:office:office" xmlns:r="http://schemas.openxmlformats.org/officeDocument/2006/relationships" xmlns:m="http://schemas.openxmlformats.org/officeDocument/2006/math" xmlns:v="urn:schemas-microsoft-com:vml" xmlns:wp14="http://schemas.microsoft.com/office/word/2010/wordprocessingDrawing" xmlns:wp="http://schemas.openxmlformats.org/drawingml/2006/wordprocessingDrawing" xmlns:w10="urn:schemas-microsoft-com:office:word" xmlns:w="http://schemas.openxmlformats.org/wordprocessingml/2006/main" xmlns:w14="http://schemas.microsoft.com/office/word/2010/wordml" xmlns:w15="http://schemas.microsoft.com/office/word/2012/wordml" xmlns:w16cex="http://schemas.microsoft.com/office/word/2018/wordml/cex" xmlns:w16cid="http://schemas.microsoft.com/office/word/2016/wordml/cid" xmlns:w16="http://schemas.microsoft.com/office/word/2018/wordml" xmlns:w16se="http://schemas.microsoft.com/office/word/2015/wordml/symex" xmlns:wpg="http://schemas.microsoft.com/office/word/2010/wordprocessingGroup" xmlns:wpi="http://schemas.microsoft.com/office/word/2010/wordprocessingInk" xmlns:wne="http://schemas.microsoft.com/office/word/2006/wordml" xmlns:wps="http://schemas.microsoft.com/office/word/2010/wordprocessingShape" mc:Ignorable="w14 w15 w16se w16cid w16 w16cex wp14">
   <w:footnote w:type="separator" w:id="-1">
     <w:p>
       <w:pPr>
@@ -692,7 +643,7 @@
 </file>
 
 <file path=word/header1.xml><?xml version="1.0" encoding="utf-8"?>
-<w:hdr xmlns:wpc="http://schemas.microsoft.com/office/word/2010/wordprocessingCanvas" xmlns:cx="http://schemas.microsoft.com/office/drawing/2014/chartex" xmlns:cx1="http://schemas.microsoft.com/office/drawing/2015/9/8/chartex" xmlns:cx2="http://schemas.microsoft.com/office/drawing/2015/10/21/chartex" xmlns:cx3="http://schemas.microsoft.com/office/drawing/2016/5/9/chartex" xmlns:cx4="http://schemas.microsoft.com/office/drawing/2016/5/10/chartex" xmlns:cx5="http://schemas.microsoft.com/office/drawing/2016/5/11/chartex" xmlns:cx6="http://schemas.microsoft.com/office/drawing/2016/5/12/chartex" xmlns:cx7="http://schemas.microsoft.com/office/drawing/2016/5/13/chartex" xmlns:cx8="http://schemas.microsoft.com/office/drawing/2016/5/14/chartex" xmlns:mc="http://schemas.openxmlformats.org/markup-compatibility/2006" xmlns:aink="http://schemas.microsoft.com/office/drawing/2016/ink" xmlns:am3d="http://schemas.microsoft.com/office/drawing/2017/model3d" xmlns:o="urn:schemas-microsoft-com:office:office" xmlns:r="http://schemas.openxmlformats.org/officeDocument/2006/relationships" xmlns:m="http://schemas.openxmlformats.org/officeDocument/2006/math" xmlns:v="urn:schemas-microsoft-com:vml" xmlns:wp14="http://schemas.microsoft.com/office/word/2010/wordprocessingDrawing" xmlns:wp="http://schemas.openxmlformats.org/drawingml/2006/wordprocessingDrawing" xmlns:w10="urn:schemas-microsoft-com:office:word" xmlns:w="http://schemas.openxmlformats.org/wordprocessingml/2006/main" xmlns:w14="http://schemas.microsoft.com/office/word/2010/wordml" xmlns:w15="http://schemas.microsoft.com/office/word/2012/wordml" xmlns:w16cid="http://schemas.microsoft.com/office/word/2016/wordml/cid" xmlns:w16se="http://schemas.microsoft.com/office/word/2015/wordml/symex" xmlns:wpg="http://schemas.microsoft.com/office/word/2010/wordprocessingGroup" xmlns:wpi="http://schemas.microsoft.com/office/word/2010/wordprocessingInk" xmlns:wne="http://schemas.microsoft.com/office/word/2006/wordml" xmlns:wps="http://schemas.microsoft.com/office/word/2010/wordprocessingShape" mc:Ignorable="w14 w15 w16se w16cid wp14">
+<w:hdr xmlns:wpc="http://schemas.microsoft.com/office/word/2010/wordprocessingCanvas" xmlns:cx="http://schemas.microsoft.com/office/drawing/2014/chartex" xmlns:cx1="http://schemas.microsoft.com/office/drawing/2015/9/8/chartex" xmlns:cx2="http://schemas.microsoft.com/office/drawing/2015/10/21/chartex" xmlns:cx3="http://schemas.microsoft.com/office/drawing/2016/5/9/chartex" xmlns:cx4="http://schemas.microsoft.com/office/drawing/2016/5/10/chartex" xmlns:cx5="http://schemas.microsoft.com/office/drawing/2016/5/11/chartex" xmlns:cx6="http://schemas.microsoft.com/office/drawing/2016/5/12/chartex" xmlns:cx7="http://schemas.microsoft.com/office/drawing/2016/5/13/chartex" xmlns:cx8="http://schemas.microsoft.com/office/drawing/2016/5/14/chartex" xmlns:mc="http://schemas.openxmlformats.org/markup-compatibility/2006" xmlns:aink="http://schemas.microsoft.com/office/drawing/2016/ink" xmlns:am3d="http://schemas.microsoft.com/office/drawing/2017/model3d" xmlns:o="urn:schemas-microsoft-com:office:office" xmlns:r="http://schemas.openxmlformats.org/officeDocument/2006/relationships" xmlns:m="http://schemas.openxmlformats.org/officeDocument/2006/math" xmlns:v="urn:schemas-microsoft-com:vml" xmlns:wp14="http://schemas.microsoft.com/office/word/2010/wordprocessingDrawing" xmlns:wp="http://schemas.openxmlformats.org/drawingml/2006/wordprocessingDrawing" xmlns:w10="urn:schemas-microsoft-com:office:word" xmlns:w="http://schemas.openxmlformats.org/wordprocessingml/2006/main" xmlns:w14="http://schemas.microsoft.com/office/word/2010/wordml" xmlns:w15="http://schemas.microsoft.com/office/word/2012/wordml" xmlns:w16cex="http://schemas.microsoft.com/office/word/2018/wordml/cex" xmlns:w16cid="http://schemas.microsoft.com/office/word/2016/wordml/cid" xmlns:w16="http://schemas.microsoft.com/office/word/2018/wordml" xmlns:w16se="http://schemas.microsoft.com/office/word/2015/wordml/symex" xmlns:wpg="http://schemas.microsoft.com/office/word/2010/wordprocessingGroup" xmlns:wpi="http://schemas.microsoft.com/office/word/2010/wordprocessingInk" xmlns:wne="http://schemas.microsoft.com/office/word/2006/wordml" xmlns:wps="http://schemas.microsoft.com/office/word/2010/wordprocessingShape" mc:Ignorable="w14 w15 w16se w16cid w16 w16cex wp14">
   <w:p>
     <w:pPr>
       <w:pStyle w:val="Header"/>
@@ -702,7 +653,7 @@
 </file>
 
 <file path=word/header2.xml><?xml version="1.0" encoding="utf-8"?>
-<w:hdr xmlns:wpc="http://schemas.microsoft.com/office/word/2010/wordprocessingCanvas" xmlns:cx="http://schemas.microsoft.com/office/drawing/2014/chartex" xmlns:cx1="http://schemas.microsoft.com/office/drawing/2015/9/8/chartex" xmlns:cx2="http://schemas.microsoft.com/office/drawing/2015/10/21/chartex" xmlns:cx3="http://schemas.microsoft.com/office/drawing/2016/5/9/chartex" xmlns:cx4="http://schemas.microsoft.com/office/drawing/2016/5/10/chartex" xmlns:cx5="http://schemas.microsoft.com/office/drawing/2016/5/11/chartex" xmlns:cx6="http://schemas.microsoft.com/office/drawing/2016/5/12/chartex" xmlns:cx7="http://schemas.microsoft.com/office/drawing/2016/5/13/chartex" xmlns:cx8="http://schemas.microsoft.com/office/drawing/2016/5/14/chartex" xmlns:mc="http://schemas.openxmlformats.org/markup-compatibility/2006" xmlns:aink="http://schemas.microsoft.com/office/drawing/2016/ink" xmlns:am3d="http://schemas.microsoft.com/office/drawing/2017/model3d" xmlns:o="urn:schemas-microsoft-com:office:office" xmlns:r="http://schemas.openxmlformats.org/officeDocument/2006/relationships" xmlns:m="http://schemas.openxmlformats.org/officeDocument/2006/math" xmlns:v="urn:schemas-microsoft-com:vml" xmlns:wp14="http://schemas.microsoft.com/office/word/2010/wordprocessingDrawing" xmlns:wp="http://schemas.openxmlformats.org/drawingml/2006/wordprocessingDrawing" xmlns:w10="urn:schemas-microsoft-com:office:word" xmlns:w="http://schemas.openxmlformats.org/wordprocessingml/2006/main" xmlns:w14="http://schemas.microsoft.com/office/word/2010/wordml" xmlns:w15="http://schemas.microsoft.com/office/word/2012/wordml" xmlns:w16cid="http://schemas.microsoft.com/office/word/2016/wordml/cid" xmlns:w16se="http://schemas.microsoft.com/office/word/2015/wordml/symex" xmlns:wpg="http://schemas.microsoft.com/office/word/2010/wordprocessingGroup" xmlns:wpi="http://schemas.microsoft.com/office/word/2010/wordprocessingInk" xmlns:wne="http://schemas.microsoft.com/office/word/2006/wordml" xmlns:wps="http://schemas.microsoft.com/office/word/2010/wordprocessingShape" mc:Ignorable="w14 w15 w16se w16cid wp14">
+<w:hdr xmlns:wpc="http://schemas.microsoft.com/office/word/2010/wordprocessingCanvas" xmlns:cx="http://schemas.microsoft.com/office/drawing/2014/chartex" xmlns:cx1="http://schemas.microsoft.com/office/drawing/2015/9/8/chartex" xmlns:cx2="http://schemas.microsoft.com/office/drawing/2015/10/21/chartex" xmlns:cx3="http://schemas.microsoft.com/office/drawing/2016/5/9/chartex" xmlns:cx4="http://schemas.microsoft.com/office/drawing/2016/5/10/chartex" xmlns:cx5="http://schemas.microsoft.com/office/drawing/2016/5/11/chartex" xmlns:cx6="http://schemas.microsoft.com/office/drawing/2016/5/12/chartex" xmlns:cx7="http://schemas.microsoft.com/office/drawing/2016/5/13/chartex" xmlns:cx8="http://schemas.microsoft.com/office/drawing/2016/5/14/chartex" xmlns:mc="http://schemas.openxmlformats.org/markup-compatibility/2006" xmlns:aink="http://schemas.microsoft.com/office/drawing/2016/ink" xmlns:am3d="http://schemas.microsoft.com/office/drawing/2017/model3d" xmlns:o="urn:schemas-microsoft-com:office:office" xmlns:r="http://schemas.openxmlformats.org/officeDocument/2006/relationships" xmlns:m="http://schemas.openxmlformats.org/officeDocument/2006/math" xmlns:v="urn:schemas-microsoft-com:vml" xmlns:wp14="http://schemas.microsoft.com/office/word/2010/wordprocessingDrawing" xmlns:wp="http://schemas.openxmlformats.org/drawingml/2006/wordprocessingDrawing" xmlns:w10="urn:schemas-microsoft-com:office:word" xmlns:w="http://schemas.openxmlformats.org/wordprocessingml/2006/main" xmlns:w14="http://schemas.microsoft.com/office/word/2010/wordml" xmlns:w15="http://schemas.microsoft.com/office/word/2012/wordml" xmlns:w16cex="http://schemas.microsoft.com/office/word/2018/wordml/cex" xmlns:w16cid="http://schemas.microsoft.com/office/word/2016/wordml/cid" xmlns:w16="http://schemas.microsoft.com/office/word/2018/wordml" xmlns:w16se="http://schemas.microsoft.com/office/word/2015/wordml/symex" xmlns:wpg="http://schemas.microsoft.com/office/word/2010/wordprocessingGroup" xmlns:wpi="http://schemas.microsoft.com/office/word/2010/wordprocessingInk" xmlns:wne="http://schemas.microsoft.com/office/word/2006/wordml" xmlns:wps="http://schemas.microsoft.com/office/word/2010/wordprocessingShape" mc:Ignorable="w14 w15 w16se w16cid w16 w16cex wp14">
   <w:p>
     <w:pPr>
       <w:pStyle w:val="Header"/>
@@ -712,7 +663,7 @@
 </file>
 
 <file path=word/header3.xml><?xml version="1.0" encoding="utf-8"?>
-<w:hdr xmlns:wpc="http://schemas.microsoft.com/office/word/2010/wordprocessingCanvas" xmlns:cx="http://schemas.microsoft.com/office/drawing/2014/chartex" xmlns:cx1="http://schemas.microsoft.com/office/drawing/2015/9/8/chartex" xmlns:cx2="http://schemas.microsoft.com/office/drawing/2015/10/21/chartex" xmlns:cx3="http://schemas.microsoft.com/office/drawing/2016/5/9/chartex" xmlns:cx4="http://schemas.microsoft.com/office/drawing/2016/5/10/chartex" xmlns:cx5="http://schemas.microsoft.com/office/drawing/2016/5/11/chartex" xmlns:cx6="http://schemas.microsoft.com/office/drawing/2016/5/12/chartex" xmlns:cx7="http://schemas.microsoft.com/office/drawing/2016/5/13/chartex" xmlns:cx8="http://schemas.microsoft.com/office/drawing/2016/5/14/chartex" xmlns:mc="http://schemas.openxmlformats.org/markup-compatibility/2006" xmlns:aink="http://schemas.microsoft.com/office/drawing/2016/ink" xmlns:am3d="http://schemas.microsoft.com/office/drawing/2017/model3d" xmlns:o="urn:schemas-microsoft-com:office:office" xmlns:r="http://schemas.openxmlformats.org/officeDocument/2006/relationships" xmlns:m="http://schemas.openxmlformats.org/officeDocument/2006/math" xmlns:v="urn:schemas-microsoft-com:vml" xmlns:wp14="http://schemas.microsoft.com/office/word/2010/wordprocessingDrawing" xmlns:wp="http://schemas.openxmlformats.org/drawingml/2006/wordprocessingDrawing" xmlns:w10="urn:schemas-microsoft-com:office:word" xmlns:w="http://schemas.openxmlformats.org/wordprocessingml/2006/main" xmlns:w14="http://schemas.microsoft.com/office/word/2010/wordml" xmlns:w15="http://schemas.microsoft.com/office/word/2012/wordml" xmlns:w16cid="http://schemas.microsoft.com/office/word/2016/wordml/cid" xmlns:w16se="http://schemas.microsoft.com/office/word/2015/wordml/symex" xmlns:wpg="http://schemas.microsoft.com/office/word/2010/wordprocessingGroup" xmlns:wpi="http://schemas.microsoft.com/office/word/2010/wordprocessingInk" xmlns:wne="http://schemas.microsoft.com/office/word/2006/wordml" xmlns:wps="http://schemas.microsoft.com/office/word/2010/wordprocessingShape" mc:Ignorable="w14 w15 w16se w16cid wp14">
+<w:hdr xmlns:wpc="http://schemas.microsoft.com/office/word/2010/wordprocessingCanvas" xmlns:cx="http://schemas.microsoft.com/office/drawing/2014/chartex" xmlns:cx1="http://schemas.microsoft.com/office/drawing/2015/9/8/chartex" xmlns:cx2="http://schemas.microsoft.com/office/drawing/2015/10/21/chartex" xmlns:cx3="http://schemas.microsoft.com/office/drawing/2016/5/9/chartex" xmlns:cx4="http://schemas.microsoft.com/office/drawing/2016/5/10/chartex" xmlns:cx5="http://schemas.microsoft.com/office/drawing/2016/5/11/chartex" xmlns:cx6="http://schemas.microsoft.com/office/drawing/2016/5/12/chartex" xmlns:cx7="http://schemas.microsoft.com/office/drawing/2016/5/13/chartex" xmlns:cx8="http://schemas.microsoft.com/office/drawing/2016/5/14/chartex" xmlns:mc="http://schemas.openxmlformats.org/markup-compatibility/2006" xmlns:aink="http://schemas.microsoft.com/office/drawing/2016/ink" xmlns:am3d="http://schemas.microsoft.com/office/drawing/2017/model3d" xmlns:o="urn:schemas-microsoft-com:office:office" xmlns:r="http://schemas.openxmlformats.org/officeDocument/2006/relationships" xmlns:m="http://schemas.openxmlformats.org/officeDocument/2006/math" xmlns:v="urn:schemas-microsoft-com:vml" xmlns:wp14="http://schemas.microsoft.com/office/word/2010/wordprocessingDrawing" xmlns:wp="http://schemas.openxmlformats.org/drawingml/2006/wordprocessingDrawing" xmlns:w10="urn:schemas-microsoft-com:office:word" xmlns:w="http://schemas.openxmlformats.org/wordprocessingml/2006/main" xmlns:w14="http://schemas.microsoft.com/office/word/2010/wordml" xmlns:w15="http://schemas.microsoft.com/office/word/2012/wordml" xmlns:w16cex="http://schemas.microsoft.com/office/word/2018/wordml/cex" xmlns:w16cid="http://schemas.microsoft.com/office/word/2016/wordml/cid" xmlns:w16="http://schemas.microsoft.com/office/word/2018/wordml" xmlns:w16se="http://schemas.microsoft.com/office/word/2015/wordml/symex" xmlns:wpg="http://schemas.microsoft.com/office/word/2010/wordprocessingGroup" xmlns:wpi="http://schemas.microsoft.com/office/word/2010/wordprocessingInk" xmlns:wne="http://schemas.microsoft.com/office/word/2006/wordml" xmlns:wps="http://schemas.microsoft.com/office/word/2010/wordprocessingShape" mc:Ignorable="w14 w15 w16se w16cid w16 w16cex wp14">
   <w:p>
     <w:pPr>
       <w:pStyle w:val="Header"/>
@@ -722,7 +673,7 @@
 </file>
 
 <file path=word/numbering.xml><?xml version="1.0" encoding="utf-8"?>
-<w:numbering xmlns:wpc="http://schemas.microsoft.com/office/word/2010/wordprocessingCanvas" xmlns:cx="http://schemas.microsoft.com/office/drawing/2014/chartex" xmlns:cx1="http://schemas.microsoft.com/office/drawing/2015/9/8/chartex" xmlns:cx2="http://schemas.microsoft.com/office/drawing/2015/10/21/chartex" xmlns:cx3="http://schemas.microsoft.com/office/drawing/2016/5/9/chartex" xmlns:cx4="http://schemas.microsoft.com/office/drawing/2016/5/10/chartex" xmlns:cx5="http://schemas.microsoft.com/office/drawing/2016/5/11/chartex" xmlns:cx6="http://schemas.microsoft.com/office/drawing/2016/5/12/chartex" xmlns:cx7="http://schemas.microsoft.com/office/drawing/2016/5/13/chartex" xmlns:cx8="http://schemas.microsoft.com/office/drawing/2016/5/14/chartex" xmlns:mc="http://schemas.openxmlformats.org/markup-compatibility/2006" xmlns:aink="http://schemas.microsoft.com/office/drawing/2016/ink" xmlns:am3d="http://schemas.microsoft.com/office/drawing/2017/model3d" xmlns:o="urn:schemas-microsoft-com:office:office" xmlns:r="http://schemas.openxmlformats.org/officeDocument/2006/relationships" xmlns:m="http://schemas.openxmlformats.org/officeDocument/2006/math" xmlns:v="urn:schemas-microsoft-com:vml" xmlns:wp14="http://schemas.microsoft.com/office/word/2010/wordprocessingDrawing" xmlns:wp="http://schemas.openxmlformats.org/drawingml/2006/wordprocessingDrawing" xmlns:w10="urn:schemas-microsoft-com:office:word" xmlns:w="http://schemas.openxmlformats.org/wordprocessingml/2006/main" xmlns:w14="http://schemas.microsoft.com/office/word/2010/wordml" xmlns:w15="http://schemas.microsoft.com/office/word/2012/wordml" xmlns:w16cid="http://schemas.microsoft.com/office/word/2016/wordml/cid" xmlns:w16se="http://schemas.microsoft.com/office/word/2015/wordml/symex" xmlns:wpg="http://schemas.microsoft.com/office/word/2010/wordprocessingGroup" xmlns:wpi="http://schemas.microsoft.com/office/word/2010/wordprocessingInk" xmlns:wne="http://schemas.microsoft.com/office/word/2006/wordml" xmlns:wps="http://schemas.microsoft.com/office/word/2010/wordprocessingShape" mc:Ignorable="w14 w15 w16se w16cid wp14">
+<w:numbering xmlns:wpc="http://schemas.microsoft.com/office/word/2010/wordprocessingCanvas" xmlns:cx="http://schemas.microsoft.com/office/drawing/2014/chartex" xmlns:cx1="http://schemas.microsoft.com/office/drawing/2015/9/8/chartex" xmlns:cx2="http://schemas.microsoft.com/office/drawing/2015/10/21/chartex" xmlns:cx3="http://schemas.microsoft.com/office/drawing/2016/5/9/chartex" xmlns:cx4="http://schemas.microsoft.com/office/drawing/2016/5/10/chartex" xmlns:cx5="http://schemas.microsoft.com/office/drawing/2016/5/11/chartex" xmlns:cx6="http://schemas.microsoft.com/office/drawing/2016/5/12/chartex" xmlns:cx7="http://schemas.microsoft.com/office/drawing/2016/5/13/chartex" xmlns:cx8="http://schemas.microsoft.com/office/drawing/2016/5/14/chartex" xmlns:mc="http://schemas.openxmlformats.org/markup-compatibility/2006" xmlns:aink="http://schemas.microsoft.com/office/drawing/2016/ink" xmlns:am3d="http://schemas.microsoft.com/office/drawing/2017/model3d" xmlns:o="urn:schemas-microsoft-com:office:office" xmlns:r="http://schemas.openxmlformats.org/officeDocument/2006/relationships" xmlns:m="http://schemas.openxmlformats.org/officeDocument/2006/math" xmlns:v="urn:schemas-microsoft-com:vml" xmlns:wp14="http://schemas.microsoft.com/office/word/2010/wordprocessingDrawing" xmlns:wp="http://schemas.openxmlformats.org/drawingml/2006/wordprocessingDrawing" xmlns:w10="urn:schemas-microsoft-com:office:word" xmlns:w="http://schemas.openxmlformats.org/wordprocessingml/2006/main" xmlns:w14="http://schemas.microsoft.com/office/word/2010/wordml" xmlns:w15="http://schemas.microsoft.com/office/word/2012/wordml" xmlns:w16cex="http://schemas.microsoft.com/office/word/2018/wordml/cex" xmlns:w16cid="http://schemas.microsoft.com/office/word/2016/wordml/cid" xmlns:w16="http://schemas.microsoft.com/office/word/2018/wordml" xmlns:w16se="http://schemas.microsoft.com/office/word/2015/wordml/symex" xmlns:wpg="http://schemas.microsoft.com/office/word/2010/wordprocessingGroup" xmlns:wpi="http://schemas.microsoft.com/office/word/2010/wordprocessingInk" xmlns:wne="http://schemas.microsoft.com/office/word/2006/wordml" xmlns:wps="http://schemas.microsoft.com/office/word/2010/wordprocessingShape" mc:Ignorable="w14 w15 w16se w16cid w16 w16cex wp14">
   <w:abstractNum w:abstractNumId="0" w15:restartNumberingAfterBreak="0">
     <w:nsid w:val="05594760"/>
     <w:multiLevelType w:val="hybridMultilevel"/>
@@ -995,7 +946,7 @@
 </file>
 
 <file path=word/styles.xml><?xml version="1.0" encoding="utf-8"?>
-<w:styles xmlns:mc="http://schemas.openxmlformats.org/markup-compatibility/2006" xmlns:r="http://schemas.openxmlformats.org/officeDocument/2006/relationships" xmlns:w="http://schemas.openxmlformats.org/wordprocessingml/2006/main" xmlns:w14="http://schemas.microsoft.com/office/word/2010/wordml" xmlns:w15="http://schemas.microsoft.com/office/word/2012/wordml" xmlns:w16cid="http://schemas.microsoft.com/office/word/2016/wordml/cid" xmlns:w16se="http://schemas.microsoft.com/office/word/2015/wordml/symex" mc:Ignorable="w14 w15 w16se w16cid">
+<w:styles xmlns:mc="http://schemas.openxmlformats.org/markup-compatibility/2006" xmlns:r="http://schemas.openxmlformats.org/officeDocument/2006/relationships" xmlns:w="http://schemas.openxmlformats.org/wordprocessingml/2006/main" xmlns:w14="http://schemas.microsoft.com/office/word/2010/wordml" xmlns:w15="http://schemas.microsoft.com/office/word/2012/wordml" xmlns:w16cex="http://schemas.microsoft.com/office/word/2018/wordml/cex" xmlns:w16cid="http://schemas.microsoft.com/office/word/2016/wordml/cid" xmlns:w16="http://schemas.microsoft.com/office/word/2018/wordml" xmlns:w16se="http://schemas.microsoft.com/office/word/2015/wordml/symex" mc:Ignorable="w14 w15 w16se w16cid w16 w16cex">
   <w:docDefaults>
     <w:rPrDefault>
       <w:rPr>
@@ -1011,7 +962,7 @@
       </w:pPr>
     </w:pPrDefault>
   </w:docDefaults>
-  <w:latentStyles w:defLockedState="0" w:defUIPriority="99" w:defSemiHidden="0" w:defUnhideWhenUsed="0" w:defQFormat="0" w:count="375">
+  <w:latentStyles w:defLockedState="0" w:defUIPriority="99" w:defSemiHidden="0" w:defUnhideWhenUsed="0" w:defQFormat="0" w:count="376">
     <w:lsdException w:name="Normal" w:uiPriority="0" w:qFormat="1"/>
     <w:lsdException w:name="heading 1" w:uiPriority="9" w:qFormat="1"/>
     <w:lsdException w:name="heading 2" w:semiHidden="1" w:uiPriority="9" w:unhideWhenUsed="1" w:qFormat="1"/>
@@ -1160,11 +1111,11 @@
     <w:lsdException w:name="Table Elegant" w:semiHidden="1" w:unhideWhenUsed="1"/>
     <w:lsdException w:name="Table Professional" w:semiHidden="1" w:unhideWhenUsed="1"/>
     <w:lsdException w:name="Table Subtle 1" w:semiHidden="1" w:unhideWhenUsed="1"/>
+    <w:lsdException w:name="Table Subtle 2" w:semiHidden="1" w:unhideWhenUsed="1"/>
     <w:lsdException w:name="Table Web 1" w:semiHidden="1" w:unhideWhenUsed="1"/>
     <w:lsdException w:name="Table Web 2" w:semiHidden="1" w:unhideWhenUsed="1"/>
     <w:lsdException w:name="Balloon Text" w:semiHidden="1" w:unhideWhenUsed="1"/>
     <w:lsdException w:name="Table Grid" w:uiPriority="39"/>
-    <w:lsdException w:name="Table Theme" w:semiHidden="1" w:unhideWhenUsed="1"/>
     <w:lsdException w:name="Placeholder Text" w:semiHidden="1"/>
     <w:lsdException w:name="No Spacing" w:uiPriority="1" w:qFormat="1"/>
     <w:lsdException w:name="Light Shading" w:uiPriority="60"/>
@@ -1384,6 +1335,7 @@
     <w:lsdException w:name="Smart Hyperlink" w:semiHidden="1" w:unhideWhenUsed="1"/>
     <w:lsdException w:name="Hashtag" w:semiHidden="1" w:unhideWhenUsed="1"/>
     <w:lsdException w:name="Unresolved Mention" w:semiHidden="1" w:unhideWhenUsed="1"/>
+    <w:lsdException w:name="Smart Link" w:semiHidden="1" w:unhideWhenUsed="1"/>
   </w:latentStyles>
   <w:style w:type="paragraph" w:default="1" w:styleId="Normal">
     <w:name w:val="Normal"/>
@@ -1478,7 +1430,6 @@
   <w:style w:type="character" w:default="1" w:styleId="DefaultParagraphFont">
     <w:name w:val="Default Paragraph Font"/>
     <w:uiPriority w:val="1"/>
-    <w:semiHidden/>
     <w:unhideWhenUsed/>
   </w:style>
   <w:style w:type="table" w:default="1" w:styleId="TableNormal">
@@ -1776,6 +1727,18 @@
       <w:i/>
       <w:iCs/>
       <w:color w:val="2E74B5" w:themeColor="accent1" w:themeShade="BF"/>
+    </w:rPr>
+  </w:style>
+  <w:style w:type="character" w:styleId="UnresolvedMention">
+    <w:name w:val="Unresolved Mention"/>
+    <w:basedOn w:val="DefaultParagraphFont"/>
+    <w:uiPriority w:val="99"/>
+    <w:semiHidden/>
+    <w:unhideWhenUsed/>
+    <w:rsid w:val="00E85C56"/>
+    <w:rPr>
+      <w:color w:val="605E5C"/>
+      <w:shd w:val="clear" w:color="auto" w:fill="E1DFDD"/>
     </w:rPr>
   </w:style>
 </w:styles>

</xml_diff>